<commit_message>
update for The Fire week 2
</commit_message>
<xml_diff>
--- a/FutureGroupGuides/The Fire - Week 2.docx
+++ b/FutureGroupGuides/The Fire - Week 2.docx
@@ -1,52 +1,129 @@
 
 <file path=word/document.xml><?xml version="1.0" encoding="utf-8"?>
-<w:document xmlns:mc="http://schemas.openxmlformats.org/markup-compatibility/2006" xmlns:o="urn:schemas-microsoft-com:office:office" xmlns:r="http://schemas.openxmlformats.org/officeDocument/2006/relationships" xmlns:m="http://schemas.openxmlformats.org/officeDocument/2006/math" xmlns:v="urn:schemas-microsoft-com:vml" xmlns:wp="http://schemas.openxmlformats.org/drawingml/2006/wordprocessingDrawing" xmlns:w10="urn:schemas-microsoft-com:office:word" xmlns:w="http://schemas.openxmlformats.org/wordprocessingml/2006/main" xmlns:wne="http://schemas.microsoft.com/office/word/2006/wordml" xmlns:sl="http://schemas.openxmlformats.org/schemaLibrary/2006/main" xmlns:a="http://schemas.openxmlformats.org/drawingml/2006/main" xmlns:pic="http://schemas.openxmlformats.org/drawingml/2006/picture" xmlns:c="http://schemas.openxmlformats.org/drawingml/2006/chart" xmlns:lc="http://schemas.openxmlformats.org/drawingml/2006/lockedCanvas" xmlns:dgm="http://schemas.openxmlformats.org/drawingml/2006/diagram" xmlns:wps="http://schemas.microsoft.com/office/word/2010/wordprocessingShape" xmlns:wpg="http://schemas.microsoft.com/office/word/2010/wordprocessingGroup" xmlns:w14="http://schemas.microsoft.com/office/word/2010/wordml" xmlns:w15="http://schemas.microsoft.com/office/word/2012/wordml">
+<w:document xmlns:wpc="http://schemas.microsoft.com/office/word/2010/wordprocessingCanvas" xmlns:cx="http://schemas.microsoft.com/office/drawing/2014/chartex" xmlns:cx1="http://schemas.microsoft.com/office/drawing/2015/9/8/chartex" xmlns:cx2="http://schemas.microsoft.com/office/drawing/2015/10/21/chartex" xmlns:cx3="http://schemas.microsoft.com/office/drawing/2016/5/9/chartex" xmlns:cx4="http://schemas.microsoft.com/office/drawing/2016/5/10/chartex" xmlns:cx5="http://schemas.microsoft.com/office/drawing/2016/5/11/chartex" xmlns:cx6="http://schemas.microsoft.com/office/drawing/2016/5/12/chartex" xmlns:cx7="http://schemas.microsoft.com/office/drawing/2016/5/13/chartex" xmlns:cx8="http://schemas.microsoft.com/office/drawing/2016/5/14/chartex" xmlns:mc="http://schemas.openxmlformats.org/markup-compatibility/2006" xmlns:aink="http://schemas.microsoft.com/office/drawing/2016/ink" xmlns:am3d="http://schemas.microsoft.com/office/drawing/2017/model3d" xmlns:o="urn:schemas-microsoft-com:office:office" xmlns:r="http://schemas.openxmlformats.org/officeDocument/2006/relationships" xmlns:m="http://schemas.openxmlformats.org/officeDocument/2006/math" xmlns:v="urn:schemas-microsoft-com:vml" xmlns:wp14="http://schemas.microsoft.com/office/word/2010/wordprocessingDrawing" xmlns:wp="http://schemas.openxmlformats.org/drawingml/2006/wordprocessingDrawing" xmlns:w10="urn:schemas-microsoft-com:office:word" xmlns:w="http://schemas.openxmlformats.org/wordprocessingml/2006/main" xmlns:w14="http://schemas.microsoft.com/office/word/2010/wordml" xmlns:w15="http://schemas.microsoft.com/office/word/2012/wordml" xmlns:w16cid="http://schemas.microsoft.com/office/word/2016/wordml/cid" xmlns:w16se="http://schemas.microsoft.com/office/word/2015/wordml/symex" xmlns:wpg="http://schemas.microsoft.com/office/word/2010/wordprocessingGroup" xmlns:wpi="http://schemas.microsoft.com/office/word/2010/wordprocessingInk" xmlns:wne="http://schemas.microsoft.com/office/word/2006/wordml" xmlns:wps="http://schemas.microsoft.com/office/word/2010/wordprocessingShape" mc:Ignorable="w14 w15 w16se w16cid wp14">
   <w:body>
     <w:p>
       <w:pPr>
-        <w:spacing w:after="240" w:before="240" w:line="331.2" w:lineRule="auto"/>
-        <w:ind w:left="720" w:hanging="360"/>
-        <w:rPr>
-          <w:b w:val="1"/>
-          <w:sz w:val="20"/>
-          <w:szCs w:val="20"/>
-        </w:rPr>
-      </w:pPr>
-      <w:r>
-        <w:rPr>
-          <w:b w:val="1"/>
-          <w:sz w:val="20"/>
-          <w:szCs w:val="20"/>
-          <w:rtl w:val="0"/>
-        </w:rPr>
-        <w:t xml:space="preserve"> Week 2 - The Fire</w:t>
+        <w:spacing w:before="240" w:after="240" w:line="331" w:lineRule="auto"/>
+        <w:ind w:hanging="360"/>
+        <w:rPr>
+          <w:b/>
+          <w:sz w:val="28"/>
+          <w:szCs w:val="28"/>
+        </w:rPr>
+      </w:pPr>
+      <w:r>
+        <w:rPr>
+          <w:b/>
+          <w:noProof/>
+          <w:sz w:val="20"/>
+          <w:szCs w:val="20"/>
+        </w:rPr>
+        <w:drawing>
+          <wp:anchor distT="0" distB="0" distL="114300" distR="114300" simplePos="0" relativeHeight="251659264" behindDoc="1" locked="0" layoutInCell="1" allowOverlap="1" wp14:anchorId="4538199A" wp14:editId="1A45E5E9">
+            <wp:simplePos x="0" y="0"/>
+            <wp:positionH relativeFrom="margin">
+              <wp:align>center</wp:align>
+            </wp:positionH>
+            <wp:positionV relativeFrom="paragraph">
+              <wp:posOffset>0</wp:posOffset>
+            </wp:positionV>
+            <wp:extent cx="5629275" cy="1162050"/>
+            <wp:effectExtent l="0" t="0" r="9525" b="0"/>
+            <wp:wrapTight wrapText="bothSides">
+              <wp:wrapPolygon edited="0">
+                <wp:start x="1023" y="0"/>
+                <wp:lineTo x="512" y="1416"/>
+                <wp:lineTo x="0" y="4603"/>
+                <wp:lineTo x="0" y="8498"/>
+                <wp:lineTo x="219" y="13810"/>
+                <wp:lineTo x="5921" y="17351"/>
+                <wp:lineTo x="8991" y="17351"/>
+                <wp:lineTo x="8991" y="21246"/>
+                <wp:lineTo x="21563" y="21246"/>
+                <wp:lineTo x="21563" y="9207"/>
+                <wp:lineTo x="21417" y="7436"/>
+                <wp:lineTo x="20979" y="6020"/>
+                <wp:lineTo x="21563" y="2125"/>
+                <wp:lineTo x="20686" y="1062"/>
+                <wp:lineTo x="1974" y="0"/>
+                <wp:lineTo x="1023" y="0"/>
+              </wp:wrapPolygon>
+            </wp:wrapTight>
+            <wp:docPr id="2" name="Picture 2"/>
+            <wp:cNvGraphicFramePr>
+              <a:graphicFrameLocks xmlns:a="http://schemas.openxmlformats.org/drawingml/2006/main" noChangeAspect="1"/>
+            </wp:cNvGraphicFramePr>
+            <a:graphic xmlns:a="http://schemas.openxmlformats.org/drawingml/2006/main">
+              <a:graphicData uri="http://schemas.openxmlformats.org/drawingml/2006/picture">
+                <pic:pic xmlns:pic="http://schemas.openxmlformats.org/drawingml/2006/picture">
+                  <pic:nvPicPr>
+                    <pic:cNvPr id="0" name="Picture 2"/>
+                    <pic:cNvPicPr>
+                      <a:picLocks noChangeAspect="1" noChangeArrowheads="1"/>
+                    </pic:cNvPicPr>
+                  </pic:nvPicPr>
+                  <pic:blipFill rotWithShape="1">
+                    <a:blip r:embed="rId6" cstate="print">
+                      <a:extLst>
+                        <a:ext uri="{28A0092B-C50C-407E-A947-70E740481C1C}">
+                          <a14:useLocalDpi xmlns:a14="http://schemas.microsoft.com/office/drawing/2010/main" val="0"/>
+                        </a:ext>
+                      </a:extLst>
+                    </a:blip>
+                    <a:srcRect l="2730" t="29001" r="2407" b="9999"/>
+                    <a:stretch/>
+                  </pic:blipFill>
+                  <pic:spPr bwMode="auto">
+                    <a:xfrm>
+                      <a:off x="0" y="0"/>
+                      <a:ext cx="5629275" cy="1162050"/>
+                    </a:xfrm>
+                    <a:prstGeom prst="rect">
+                      <a:avLst/>
+                    </a:prstGeom>
+                    <a:noFill/>
+                    <a:ln>
+                      <a:noFill/>
+                    </a:ln>
+                    <a:extLst>
+                      <a:ext uri="{53640926-AAD7-44D8-BBD7-CCE9431645EC}">
+                        <a14:shadowObscured xmlns:a14="http://schemas.microsoft.com/office/drawing/2010/main"/>
+                      </a:ext>
+                    </a:extLst>
+                  </pic:spPr>
+                </pic:pic>
+              </a:graphicData>
+            </a:graphic>
+          </wp:anchor>
+        </w:drawing>
+      </w:r>
+      <w:r>
+        <w:rPr>
+          <w:b/>
+          <w:sz w:val="28"/>
+          <w:szCs w:val="28"/>
+        </w:rPr>
+        <w:t>Week 2 - The Fire</w:t>
       </w:r>
     </w:p>
     <w:p>
       <w:pPr>
-        <w:pBdr>
-          <w:top w:color="auto" w:space="0" w:sz="0" w:val="none"/>
-          <w:left w:color="auto" w:space="0" w:sz="0" w:val="none"/>
-          <w:bottom w:color="auto" w:space="0" w:sz="0" w:val="none"/>
-          <w:right w:color="auto" w:space="0" w:sz="0" w:val="none"/>
-          <w:between w:color="auto" w:space="0" w:sz="0" w:val="none"/>
-        </w:pBdr>
-        <w:spacing w:after="240" w:before="240" w:line="331.2" w:lineRule="auto"/>
-        <w:ind w:left="720" w:hanging="360"/>
-        <w:rPr>
-          <w:b w:val="1"/>
-          <w:sz w:val="20"/>
-          <w:szCs w:val="20"/>
-        </w:rPr>
-      </w:pPr>
-      <w:r>
-        <w:rPr>
-          <w:b w:val="1"/>
-          <w:sz w:val="20"/>
-          <w:szCs w:val="20"/>
-          <w:rtl w:val="0"/>
-        </w:rPr>
-        <w:t xml:space="preserve">LIFE/INTRO QUESTIONS (CHOOSE 1 OR 2)</w:t>
+        <w:spacing w:before="240" w:line="331" w:lineRule="auto"/>
+        <w:ind w:hanging="360"/>
+        <w:rPr>
+          <w:b/>
+          <w:sz w:val="20"/>
+          <w:szCs w:val="20"/>
+        </w:rPr>
+      </w:pPr>
+      <w:r>
+        <w:rPr>
+          <w:b/>
+          <w:sz w:val="20"/>
+          <w:szCs w:val="20"/>
+        </w:rPr>
+        <w:t>LIFE/INTRO QUESTIONS (CHOOSE 1 OR 2)</w:t>
       </w:r>
     </w:p>
     <w:p>
@@ -55,18 +132,17 @@
           <w:ilvl w:val="0"/>
           <w:numId w:val="5"/>
         </w:numPr>
-        <w:ind w:left="720" w:hanging="360"/>
-        <w:rPr>
-          <w:b w:val="1"/>
-          <w:sz w:val="20"/>
-          <w:szCs w:val="20"/>
-        </w:rPr>
-      </w:pPr>
-      <w:r>
-        <w:rPr>
-          <w:sz w:val="20"/>
-          <w:szCs w:val="20"/>
-          <w:rtl w:val="0"/>
+        <w:ind w:left="0"/>
+        <w:rPr>
+          <w:b/>
+          <w:sz w:val="20"/>
+          <w:szCs w:val="20"/>
+        </w:rPr>
+      </w:pPr>
+      <w:r>
+        <w:rPr>
+          <w:sz w:val="20"/>
+          <w:szCs w:val="20"/>
         </w:rPr>
         <w:t xml:space="preserve">What are your favorite shows to watch on Netflix? </w:t>
       </w:r>
@@ -77,53 +153,54 @@
           <w:ilvl w:val="0"/>
           <w:numId w:val="5"/>
         </w:numPr>
-        <w:ind w:left="720" w:hanging="360"/>
-        <w:rPr>
-          <w:b w:val="1"/>
-          <w:sz w:val="20"/>
-          <w:szCs w:val="20"/>
-        </w:rPr>
-      </w:pPr>
-      <w:r>
-        <w:rPr>
-          <w:sz w:val="20"/>
-          <w:szCs w:val="20"/>
-          <w:rtl w:val="0"/>
-        </w:rPr>
-        <w:t xml:space="preserve">How did you do last week making steps towards restoration in your life? </w:t>
-      </w:r>
-      <w:r>
-        <w:rPr>
-          <w:rtl w:val="0"/>
-        </w:rPr>
+        <w:ind w:left="0"/>
+        <w:rPr>
+          <w:b/>
+          <w:sz w:val="20"/>
+          <w:szCs w:val="20"/>
+        </w:rPr>
+      </w:pPr>
+      <w:r>
+        <w:rPr>
+          <w:sz w:val="20"/>
+          <w:szCs w:val="20"/>
+        </w:rPr>
+        <w:t xml:space="preserve">How did you do last week </w:t>
+      </w:r>
+      <w:proofErr w:type="gramStart"/>
+      <w:r>
+        <w:rPr>
+          <w:sz w:val="20"/>
+          <w:szCs w:val="20"/>
+        </w:rPr>
+        <w:t>making</w:t>
+      </w:r>
+      <w:proofErr w:type="gramEnd"/>
+      <w:r>
+        <w:rPr>
+          <w:sz w:val="20"/>
+          <w:szCs w:val="20"/>
+        </w:rPr>
+        <w:t xml:space="preserve"> steps towards restoration in your life? </w:t>
       </w:r>
     </w:p>
     <w:p>
       <w:pPr>
-        <w:spacing w:after="240" w:before="240" w:line="331.2" w:lineRule="auto"/>
-        <w:ind w:left="720" w:hanging="360"/>
-        <w:rPr>
-          <w:b w:val="1"/>
-          <w:sz w:val="20"/>
-          <w:szCs w:val="20"/>
-        </w:rPr>
-      </w:pPr>
-      <w:r>
-        <w:rPr>
-          <w:sz w:val="20"/>
-          <w:szCs w:val="20"/>
-          <w:rtl w:val="0"/>
-        </w:rPr>
-        <w:t xml:space="preserve">      </w:t>
-      </w:r>
-      <w:r>
-        <w:rPr>
-          <w:b w:val="1"/>
-          <w:sz w:val="20"/>
-          <w:szCs w:val="20"/>
-          <w:rtl w:val="0"/>
-        </w:rPr>
-        <w:t xml:space="preserve">CONNECTION QUESTION</w:t>
+        <w:spacing w:before="240" w:line="331" w:lineRule="auto"/>
+        <w:ind w:hanging="360"/>
+        <w:rPr>
+          <w:b/>
+          <w:sz w:val="20"/>
+          <w:szCs w:val="20"/>
+        </w:rPr>
+      </w:pPr>
+      <w:r>
+        <w:rPr>
+          <w:b/>
+          <w:sz w:val="20"/>
+          <w:szCs w:val="20"/>
+        </w:rPr>
+        <w:t>CONNECTION QUESTION</w:t>
       </w:r>
     </w:p>
     <w:p>
@@ -132,46 +209,34 @@
           <w:ilvl w:val="0"/>
           <w:numId w:val="3"/>
         </w:numPr>
-        <w:spacing w:after="240" w:before="240" w:lineRule="auto"/>
-        <w:ind w:left="720" w:hanging="360"/>
-      </w:pPr>
-      <w:r>
-        <w:rPr>
-          <w:sz w:val="20"/>
-          <w:szCs w:val="20"/>
-          <w:rtl w:val="0"/>
-        </w:rPr>
-        <w:t xml:space="preserve">Share a story about a time where you saw something you couldn’t explain. Maybe it was a miracle or a strange phenomenon. What happened in that event and how did it change you?</w:t>
-      </w:r>
-      <w:r>
-        <w:rPr>
-          <w:rtl w:val="0"/>
-        </w:rPr>
+        <w:spacing w:after="240"/>
+        <w:ind w:left="0"/>
+      </w:pPr>
+      <w:r>
+        <w:rPr>
+          <w:sz w:val="20"/>
+          <w:szCs w:val="20"/>
+        </w:rPr>
+        <w:t>Share a story about a time where you saw something you couldn’t explain. Maybe it was a miracle or a strange phenomenon. What happened in that event and how did it change you?</w:t>
       </w:r>
     </w:p>
     <w:p>
       <w:pPr>
-        <w:pBdr>
-          <w:top w:color="auto" w:space="0" w:sz="0" w:val="none"/>
-          <w:left w:color="auto" w:space="0" w:sz="0" w:val="none"/>
-          <w:bottom w:color="auto" w:space="0" w:sz="0" w:val="none"/>
-          <w:right w:color="auto" w:space="0" w:sz="0" w:val="none"/>
-          <w:between w:color="auto" w:space="0" w:sz="0" w:val="none"/>
-        </w:pBdr>
-        <w:spacing w:after="240" w:before="240" w:line="331.2" w:lineRule="auto"/>
-        <w:ind w:left="720" w:hanging="360"/>
-        <w:rPr>
-          <w:b w:val="1"/>
-          <w:sz w:val="20"/>
-          <w:szCs w:val="20"/>
-        </w:rPr>
-      </w:pPr>
-      <w:r>
-        <w:rPr>
-          <w:b w:val="1"/>
-          <w:sz w:val="20"/>
-          <w:szCs w:val="20"/>
-          <w:rtl w:val="0"/>
+        <w:spacing w:before="240" w:line="331" w:lineRule="auto"/>
+        <w:ind w:hanging="360"/>
+        <w:rPr>
+          <w:b/>
+          <w:caps/>
+          <w:sz w:val="20"/>
+          <w:szCs w:val="20"/>
+        </w:rPr>
+      </w:pPr>
+      <w:r>
+        <w:rPr>
+          <w:b/>
+          <w:caps/>
+          <w:sz w:val="20"/>
+          <w:szCs w:val="20"/>
         </w:rPr>
         <w:t xml:space="preserve">Sermon in a Sentence </w:t>
       </w:r>
@@ -182,52 +247,44 @@
           <w:ilvl w:val="0"/>
           <w:numId w:val="7"/>
         </w:numPr>
-        <w:ind w:left="720" w:hanging="360"/>
-      </w:pPr>
-      <w:r>
-        <w:rPr>
-          <w:sz w:val="20"/>
-          <w:szCs w:val="20"/>
-          <w:rtl w:val="0"/>
-        </w:rPr>
-        <w:t xml:space="preserve">We do the natural, and God does the supernatural</w:t>
-      </w:r>
-      <w:r>
-        <w:rPr>
-          <w:rtl w:val="0"/>
-        </w:rPr>
+        <w:ind w:left="0"/>
+      </w:pPr>
+      <w:r>
+        <w:rPr>
+          <w:sz w:val="20"/>
+          <w:szCs w:val="20"/>
+        </w:rPr>
+        <w:t>We do the natural, and God does the supernatural</w:t>
+      </w:r>
+      <w:r>
+        <w:rPr>
+          <w:sz w:val="20"/>
+          <w:szCs w:val="20"/>
+        </w:rPr>
+        <w:t>.</w:t>
       </w:r>
     </w:p>
     <w:p>
       <w:pPr>
-        <w:pBdr>
-          <w:top w:color="auto" w:space="0" w:sz="0" w:val="none"/>
-          <w:left w:color="auto" w:space="0" w:sz="0" w:val="none"/>
-          <w:bottom w:color="auto" w:space="0" w:sz="0" w:val="none"/>
-          <w:right w:color="auto" w:space="0" w:sz="0" w:val="none"/>
-          <w:between w:color="auto" w:space="0" w:sz="0" w:val="none"/>
-        </w:pBdr>
-        <w:spacing w:after="240" w:before="240" w:line="331.2" w:lineRule="auto"/>
-        <w:ind w:left="720" w:hanging="360"/>
-        <w:rPr>
-          <w:sz w:val="20"/>
-          <w:szCs w:val="20"/>
-        </w:rPr>
-      </w:pPr>
-      <w:r>
-        <w:rPr>
-          <w:b w:val="1"/>
-          <w:sz w:val="20"/>
-          <w:szCs w:val="20"/>
-          <w:rtl w:val="0"/>
-        </w:rPr>
-        <w:t xml:space="preserve">SCRIPTURE</w:t>
-      </w:r>
-      <w:r>
-        <w:rPr>
-          <w:sz w:val="20"/>
-          <w:szCs w:val="20"/>
-          <w:rtl w:val="0"/>
+        <w:spacing w:before="240" w:line="331" w:lineRule="auto"/>
+        <w:ind w:hanging="360"/>
+        <w:rPr>
+          <w:sz w:val="20"/>
+          <w:szCs w:val="20"/>
+        </w:rPr>
+      </w:pPr>
+      <w:r>
+        <w:rPr>
+          <w:b/>
+          <w:sz w:val="20"/>
+          <w:szCs w:val="20"/>
+        </w:rPr>
+        <w:t>SCRIPTURE</w:t>
+      </w:r>
+      <w:r>
+        <w:rPr>
+          <w:sz w:val="20"/>
+          <w:szCs w:val="20"/>
         </w:rPr>
         <w:t xml:space="preserve"> </w:t>
       </w:r>
@@ -238,15 +295,13 @@
           <w:ilvl w:val="0"/>
           <w:numId w:val="4"/>
         </w:numPr>
-        <w:spacing w:after="0" w:afterAutospacing="0" w:before="240" w:lineRule="auto"/>
-        <w:ind w:left="720" w:hanging="360"/>
-      </w:pPr>
-      <w:r>
-        <w:rPr>
-          <w:b w:val="1"/>
-          <w:sz w:val="20"/>
-          <w:szCs w:val="20"/>
-          <w:rtl w:val="0"/>
+        <w:ind w:left="0"/>
+      </w:pPr>
+      <w:r>
+        <w:rPr>
+          <w:b/>
+          <w:sz w:val="20"/>
+          <w:szCs w:val="20"/>
         </w:rPr>
         <w:t xml:space="preserve">2 Chronicles 7:12-14 - </w:t>
       </w:r>
@@ -255,7 +310,6 @@
           <w:sz w:val="20"/>
           <w:szCs w:val="20"/>
           <w:vertAlign w:val="superscript"/>
-          <w:rtl w:val="0"/>
         </w:rPr>
         <w:t xml:space="preserve">12 </w:t>
       </w:r>
@@ -263,7 +317,6 @@
         <w:rPr>
           <w:sz w:val="20"/>
           <w:szCs w:val="20"/>
-          <w:rtl w:val="0"/>
         </w:rPr>
         <w:t xml:space="preserve">Then one night the Lord appeared to Solomon and said, “I have heard your prayer and have chosen this Temple as the place for making sacrifices. </w:t>
       </w:r>
@@ -272,7 +325,6 @@
           <w:sz w:val="20"/>
           <w:szCs w:val="20"/>
           <w:vertAlign w:val="superscript"/>
-          <w:rtl w:val="0"/>
         </w:rPr>
         <w:t xml:space="preserve">13 </w:t>
       </w:r>
@@ -280,16 +332,21 @@
         <w:rPr>
           <w:sz w:val="20"/>
           <w:szCs w:val="20"/>
-          <w:rtl w:val="0"/>
-        </w:rPr>
-        <w:t xml:space="preserve">At times I might shut up the heavens so that no rain falls, or command grasshoppers to devour your crops, or send plagues among you.</w:t>
+        </w:rPr>
+        <w:t>At times I might shut up the heavens so that no rain falls, or command grasshoppe</w:t>
+      </w:r>
+      <w:r>
+        <w:rPr>
+          <w:sz w:val="20"/>
+          <w:szCs w:val="20"/>
+        </w:rPr>
+        <w:t>rs to devour your crops, or send plagues among you.</w:t>
       </w:r>
       <w:r>
         <w:rPr>
           <w:sz w:val="20"/>
           <w:szCs w:val="20"/>
           <w:vertAlign w:val="superscript"/>
-          <w:rtl w:val="0"/>
         </w:rPr>
         <w:t xml:space="preserve">14 </w:t>
       </w:r>
@@ -297,14 +354,8 @@
         <w:rPr>
           <w:sz w:val="20"/>
           <w:szCs w:val="20"/>
-          <w:rtl w:val="0"/>
-        </w:rPr>
-        <w:t xml:space="preserve">Then if my people who are called by my name will humble themselves and pray and seek my face and turn from their wicked ways, I will hear from heaven and will forgive their sins and restore their land.</w:t>
-      </w:r>
-      <w:r>
-        <w:rPr>
-          <w:rtl w:val="0"/>
-        </w:rPr>
+        </w:rPr>
+        <w:t>Then if my people who are called by my name will humble themselves and pray and seek my face and turn from their wicked ways, I will hear from heaven and will forgive their sins and restore their land.</w:t>
       </w:r>
     </w:p>
     <w:p>
@@ -313,51 +364,36 @@
           <w:ilvl w:val="0"/>
           <w:numId w:val="4"/>
         </w:numPr>
-        <w:ind w:left="720" w:hanging="360"/>
-        <w:rPr>
-          <w:sz w:val="20"/>
-          <w:szCs w:val="20"/>
-        </w:rPr>
-      </w:pPr>
-      <w:r>
-        <w:rPr>
-          <w:sz w:val="20"/>
-          <w:szCs w:val="20"/>
-          <w:rtl w:val="0"/>
-        </w:rPr>
-        <w:t xml:space="preserve">What is Jesus saying in this scripture?</w:t>
+        <w:ind w:left="0"/>
+        <w:rPr>
+          <w:sz w:val="20"/>
+          <w:szCs w:val="20"/>
+        </w:rPr>
+      </w:pPr>
+      <w:r>
+        <w:rPr>
+          <w:sz w:val="20"/>
+          <w:szCs w:val="20"/>
+        </w:rPr>
+        <w:t>What is Jesus saying in this scripture?</w:t>
       </w:r>
     </w:p>
     <w:p>
       <w:pPr>
-        <w:spacing w:after="240" w:before="240" w:line="331.2" w:lineRule="auto"/>
-        <w:ind w:left="720" w:hanging="360"/>
-        <w:rPr>
-          <w:sz w:val="20"/>
-          <w:szCs w:val="20"/>
-        </w:rPr>
-      </w:pPr>
-      <w:r>
-        <w:rPr>
-          <w:sz w:val="20"/>
-          <w:szCs w:val="20"/>
-          <w:rtl w:val="0"/>
-        </w:rPr>
-        <w:t xml:space="preserve">      </w:t>
-      </w:r>
-      <w:r>
-        <w:rPr>
-          <w:b w:val="1"/>
-          <w:sz w:val="20"/>
-          <w:szCs w:val="20"/>
-          <w:rtl w:val="0"/>
-        </w:rPr>
-        <w:t xml:space="preserve">DISCUSSION QUESTIONS</w:t>
-      </w:r>
-      <w:r>
-        <w:rPr>
-          <w:rtl w:val="0"/>
-        </w:rPr>
+        <w:spacing w:before="240" w:line="331" w:lineRule="auto"/>
+        <w:ind w:left="-360"/>
+        <w:rPr>
+          <w:sz w:val="20"/>
+          <w:szCs w:val="20"/>
+        </w:rPr>
+      </w:pPr>
+      <w:r>
+        <w:rPr>
+          <w:b/>
+          <w:sz w:val="20"/>
+          <w:szCs w:val="20"/>
+        </w:rPr>
+        <w:t>DISCUSSION QUESTIONS</w:t>
       </w:r>
     </w:p>
     <w:p>
@@ -366,14 +402,12 @@
           <w:ilvl w:val="0"/>
           <w:numId w:val="6"/>
         </w:numPr>
-        <w:spacing w:after="0" w:afterAutospacing="0" w:before="240" w:lineRule="auto"/>
-        <w:ind w:left="720" w:hanging="360"/>
-      </w:pPr>
-      <w:r>
-        <w:rPr>
-          <w:sz w:val="20"/>
-          <w:szCs w:val="20"/>
-          <w:rtl w:val="0"/>
+        <w:ind w:left="0"/>
+      </w:pPr>
+      <w:r>
+        <w:rPr>
+          <w:sz w:val="20"/>
+          <w:szCs w:val="20"/>
         </w:rPr>
         <w:t xml:space="preserve">How often do you find yourself being prideful in a situation? How do you think that pride can negatively affect the situation? </w:t>
       </w:r>
@@ -384,19 +418,25 @@
           <w:ilvl w:val="0"/>
           <w:numId w:val="6"/>
         </w:numPr>
-        <w:ind w:left="720" w:hanging="360"/>
-        <w:rPr>
-          <w:sz w:val="20"/>
-          <w:szCs w:val="20"/>
-        </w:rPr>
-      </w:pPr>
-      <w:r>
-        <w:rPr>
-          <w:sz w:val="20"/>
-          <w:szCs w:val="20"/>
-          <w:rtl w:val="0"/>
-        </w:rPr>
-        <w:t xml:space="preserve">How often do you find yourself praying as a last resort, not a first response to trouble in your life? Why is that?</w:t>
+        <w:ind w:left="0"/>
+        <w:rPr>
+          <w:sz w:val="20"/>
+          <w:szCs w:val="20"/>
+        </w:rPr>
+      </w:pPr>
+      <w:r>
+        <w:rPr>
+          <w:sz w:val="20"/>
+          <w:szCs w:val="20"/>
+        </w:rPr>
+        <w:t xml:space="preserve">How often do you find yourself praying as a last resort, not </w:t>
+      </w:r>
+      <w:r>
+        <w:rPr>
+          <w:sz w:val="20"/>
+          <w:szCs w:val="20"/>
+        </w:rPr>
+        <w:t>a first response to trouble in your life? Why is that?</w:t>
       </w:r>
     </w:p>
     <w:p>
@@ -405,71 +445,61 @@
           <w:ilvl w:val="0"/>
           <w:numId w:val="6"/>
         </w:numPr>
-        <w:ind w:left="720" w:hanging="360"/>
-        <w:rPr>
-          <w:sz w:val="20"/>
-          <w:szCs w:val="20"/>
-        </w:rPr>
-      </w:pPr>
-      <w:r>
-        <w:rPr>
-          <w:sz w:val="20"/>
-          <w:szCs w:val="20"/>
-          <w:rtl w:val="0"/>
+        <w:ind w:left="0"/>
+        <w:rPr>
+          <w:sz w:val="20"/>
+          <w:szCs w:val="20"/>
+        </w:rPr>
+      </w:pPr>
+      <w:r>
+        <w:rPr>
+          <w:sz w:val="20"/>
+          <w:szCs w:val="20"/>
         </w:rPr>
         <w:t xml:space="preserve">If comfortable sharing, is there anyone in this group that has not humbled themselves before the Lord, repented of their sins and asked Jesus into their life? </w:t>
       </w:r>
     </w:p>
     <w:p>
       <w:pPr>
-        <w:pBdr>
-          <w:top w:color="auto" w:space="0" w:sz="0" w:val="none"/>
-          <w:left w:color="auto" w:space="0" w:sz="0" w:val="none"/>
-          <w:bottom w:color="auto" w:space="0" w:sz="0" w:val="none"/>
-          <w:right w:color="auto" w:space="0" w:sz="0" w:val="none"/>
-          <w:between w:color="auto" w:space="0" w:sz="0" w:val="none"/>
-        </w:pBdr>
-        <w:spacing w:after="240" w:before="240" w:line="331.2" w:lineRule="auto"/>
-        <w:ind w:left="720" w:hanging="360"/>
-        <w:rPr>
-          <w:b w:val="1"/>
-          <w:sz w:val="20"/>
-          <w:szCs w:val="20"/>
-        </w:rPr>
-      </w:pPr>
-      <w:r>
-        <w:rPr>
-          <w:b w:val="1"/>
-          <w:sz w:val="20"/>
-          <w:szCs w:val="20"/>
-          <w:rtl w:val="0"/>
-        </w:rPr>
-        <w:t xml:space="preserve">LIFE APPLICATION</w:t>
+        <w:spacing w:before="240" w:line="331" w:lineRule="auto"/>
+        <w:ind w:hanging="360"/>
+        <w:rPr>
+          <w:b/>
+          <w:sz w:val="20"/>
+          <w:szCs w:val="20"/>
+        </w:rPr>
+      </w:pPr>
+      <w:r>
+        <w:rPr>
+          <w:b/>
+          <w:sz w:val="20"/>
+          <w:szCs w:val="20"/>
+        </w:rPr>
+        <w:t>LIFE APPLICATION</w:t>
       </w:r>
     </w:p>
     <w:p>
       <w:pPr>
-        <w:pBdr>
-          <w:top w:color="auto" w:space="0" w:sz="0" w:val="none"/>
-          <w:left w:color="auto" w:space="0" w:sz="0" w:val="none"/>
-          <w:bottom w:color="auto" w:space="0" w:sz="0" w:val="none"/>
-          <w:right w:color="auto" w:space="0" w:sz="0" w:val="none"/>
-          <w:between w:color="auto" w:space="0" w:sz="0" w:val="none"/>
-        </w:pBdr>
-        <w:spacing w:after="240" w:before="240" w:line="331.2" w:lineRule="auto"/>
-        <w:ind w:left="720" w:hanging="360"/>
-        <w:rPr>
-          <w:sz w:val="20"/>
-          <w:szCs w:val="20"/>
-        </w:rPr>
-      </w:pPr>
-      <w:r>
-        <w:rPr>
-          <w:sz w:val="20"/>
-          <w:szCs w:val="20"/>
-          <w:rtl w:val="0"/>
-        </w:rPr>
-        <w:t xml:space="preserve">We want students to walk away with 1 or 2 things they are going to do SOON to apply what they discussed.  </w:t>
+        <w:spacing w:line="331" w:lineRule="auto"/>
+        <w:ind w:hanging="360"/>
+        <w:rPr>
+          <w:sz w:val="20"/>
+          <w:szCs w:val="20"/>
+        </w:rPr>
+      </w:pPr>
+      <w:r>
+        <w:rPr>
+          <w:sz w:val="20"/>
+          <w:szCs w:val="20"/>
+        </w:rPr>
+        <w:t>We want students to walk</w:t>
+      </w:r>
+      <w:r>
+        <w:rPr>
+          <w:sz w:val="20"/>
+          <w:szCs w:val="20"/>
+        </w:rPr>
+        <w:t xml:space="preserve"> away with 1 or 2 things they are going to do SOON to apply what they discussed.  </w:t>
       </w:r>
     </w:p>
     <w:p>
@@ -478,46 +508,200 @@
           <w:ilvl w:val="0"/>
           <w:numId w:val="2"/>
         </w:numPr>
-        <w:ind w:left="720" w:hanging="360"/>
-        <w:rPr>
-          <w:sz w:val="20"/>
-          <w:szCs w:val="20"/>
-        </w:rPr>
-      </w:pPr>
-      <w:r>
-        <w:rPr>
-          <w:sz w:val="20"/>
-          <w:szCs w:val="20"/>
-          <w:rtl w:val="0"/>
-        </w:rPr>
-        <w:t xml:space="preserve">How are some ways this week you can humble yourself for God so He can do great things through you? </w:t>
-      </w:r>
+        <w:ind w:left="0"/>
+        <w:rPr>
+          <w:sz w:val="20"/>
+          <w:szCs w:val="20"/>
+        </w:rPr>
+      </w:pPr>
+      <w:bookmarkStart w:id="0" w:name="_GoBack"/>
+      <w:r>
+        <w:rPr>
+          <w:sz w:val="20"/>
+          <w:szCs w:val="20"/>
+        </w:rPr>
+        <w:t>How are some ways this week you can humble yourself for God so He can do great things through you?</w:t>
+      </w:r>
+    </w:p>
+    <w:bookmarkEnd w:id="0"/>
+    <w:p>
+      <w:pPr>
+        <w:rPr>
+          <w:sz w:val="20"/>
+          <w:szCs w:val="20"/>
+        </w:rPr>
+      </w:pPr>
     </w:p>
     <w:p>
       <w:pPr>
-        <w:spacing w:after="240" w:before="240" w:line="331.2" w:lineRule="auto"/>
-        <w:rPr>
-          <w:b w:val="1"/>
-          <w:sz w:val="20"/>
-          <w:szCs w:val="20"/>
-        </w:rPr>
-      </w:pPr>
-      <w:r>
-        <w:rPr>
-          <w:sz w:val="20"/>
-          <w:szCs w:val="20"/>
-          <w:rtl w:val="0"/>
-        </w:rPr>
-        <w:t xml:space="preserve">    </w:t>
-      </w:r>
-      <w:r>
-        <w:rPr>
-          <w:b w:val="1"/>
-          <w:sz w:val="20"/>
-          <w:szCs w:val="20"/>
-          <w:rtl w:val="0"/>
-        </w:rPr>
-        <w:t xml:space="preserve"> TAKE IT OUT</w:t>
+        <w:ind w:left="-360"/>
+        <w:rPr>
+          <w:sz w:val="20"/>
+          <w:szCs w:val="20"/>
+        </w:rPr>
+      </w:pPr>
+      <w:r>
+        <w:rPr>
+          <w:b/>
+          <w:bCs/>
+          <w:sz w:val="20"/>
+          <w:szCs w:val="20"/>
+        </w:rPr>
+        <w:t>BAPTISM FOLLOW-UP</w:t>
+      </w:r>
+    </w:p>
+    <w:p>
+      <w:pPr>
+        <w:pStyle w:val="ListParagraph"/>
+        <w:numPr>
+          <w:ilvl w:val="0"/>
+          <w:numId w:val="8"/>
+        </w:numPr>
+        <w:ind w:left="0"/>
+        <w:rPr>
+          <w:sz w:val="20"/>
+          <w:szCs w:val="20"/>
+        </w:rPr>
+      </w:pPr>
+      <w:r>
+        <w:rPr>
+          <w:sz w:val="20"/>
+          <w:szCs w:val="20"/>
+        </w:rPr>
+        <w:t xml:space="preserve">Did you </w:t>
+      </w:r>
+      <w:proofErr w:type="gramStart"/>
+      <w:r>
+        <w:rPr>
+          <w:sz w:val="20"/>
+          <w:szCs w:val="20"/>
+        </w:rPr>
+        <w:t>make a decision</w:t>
+      </w:r>
+      <w:proofErr w:type="gramEnd"/>
+      <w:r>
+        <w:rPr>
+          <w:sz w:val="20"/>
+          <w:szCs w:val="20"/>
+        </w:rPr>
+        <w:t xml:space="preserve"> to follow Jesus for the first time at Fusion? Or maybe even tonight?</w:t>
+      </w:r>
+    </w:p>
+    <w:p>
+      <w:pPr>
+        <w:pStyle w:val="ListParagraph"/>
+        <w:numPr>
+          <w:ilvl w:val="0"/>
+          <w:numId w:val="8"/>
+        </w:numPr>
+        <w:spacing w:after="120"/>
+        <w:ind w:left="0"/>
+        <w:rPr>
+          <w:sz w:val="20"/>
+          <w:szCs w:val="20"/>
+        </w:rPr>
+      </w:pPr>
+      <w:r>
+        <w:rPr>
+          <w:sz w:val="20"/>
+          <w:szCs w:val="20"/>
+        </w:rPr>
+        <w:t>Have you made that decision</w:t>
+      </w:r>
+      <w:r>
+        <w:rPr>
+          <w:sz w:val="20"/>
+          <w:szCs w:val="20"/>
+        </w:rPr>
+        <w:t xml:space="preserve"> at </w:t>
+      </w:r>
+      <w:proofErr w:type="spellStart"/>
+      <w:r>
+        <w:rPr>
+          <w:sz w:val="20"/>
+          <w:szCs w:val="20"/>
+        </w:rPr>
+        <w:t>sometime</w:t>
+      </w:r>
+      <w:proofErr w:type="spellEnd"/>
+      <w:r>
+        <w:rPr>
+          <w:sz w:val="20"/>
+          <w:szCs w:val="20"/>
+        </w:rPr>
+        <w:t xml:space="preserve"> in the </w:t>
+      </w:r>
+      <w:proofErr w:type="gramStart"/>
+      <w:r>
+        <w:rPr>
+          <w:sz w:val="20"/>
+          <w:szCs w:val="20"/>
+        </w:rPr>
+        <w:t>past</w:t>
+      </w:r>
+      <w:proofErr w:type="gramEnd"/>
+      <w:r>
+        <w:rPr>
+          <w:sz w:val="20"/>
+          <w:szCs w:val="20"/>
+        </w:rPr>
+        <w:t xml:space="preserve"> but you've never gone public by being baptized?</w:t>
+      </w:r>
+    </w:p>
+    <w:p>
+      <w:pPr>
+        <w:ind w:left="-360"/>
+        <w:rPr>
+          <w:sz w:val="20"/>
+          <w:szCs w:val="20"/>
+        </w:rPr>
+      </w:pPr>
+      <w:r>
+        <w:rPr>
+          <w:sz w:val="20"/>
+          <w:szCs w:val="20"/>
+        </w:rPr>
+        <w:t>Baptism is our first official act of obedience as a new Christian and a super easy way to tell the world about your decision. Encourage your students to "seal the deal" and get baptized if they are a follower</w:t>
+      </w:r>
+      <w:r>
+        <w:rPr>
+          <w:sz w:val="20"/>
+          <w:szCs w:val="20"/>
+        </w:rPr>
+        <w:t xml:space="preserve"> of Jesus</w:t>
+      </w:r>
+      <w:r>
+        <w:rPr>
+          <w:sz w:val="20"/>
+          <w:szCs w:val="20"/>
+        </w:rPr>
+        <w:t>!</w:t>
+      </w:r>
+    </w:p>
+    <w:p>
+      <w:pPr>
+        <w:ind w:left="-360"/>
+        <w:rPr>
+          <w:sz w:val="20"/>
+          <w:szCs w:val="20"/>
+        </w:rPr>
+      </w:pPr>
+    </w:p>
+    <w:p>
+      <w:pPr>
+        <w:ind w:left="-360"/>
+        <w:rPr>
+          <w:sz w:val="20"/>
+          <w:szCs w:val="20"/>
+        </w:rPr>
+      </w:pPr>
+      <w:r>
+        <w:rPr>
+          <w:b/>
+          <w:sz w:val="20"/>
+          <w:szCs w:val="20"/>
+        </w:rPr>
+        <w:t>TAKE IT OUT</w:t>
       </w:r>
     </w:p>
     <w:p>
@@ -526,54 +710,157 @@
           <w:ilvl w:val="0"/>
           <w:numId w:val="1"/>
         </w:numPr>
-        <w:ind w:left="720" w:hanging="360"/>
-        <w:rPr>
-          <w:sz w:val="20"/>
-          <w:szCs w:val="20"/>
-        </w:rPr>
-      </w:pPr>
-      <w:r>
-        <w:rPr>
-          <w:sz w:val="20"/>
-          <w:szCs w:val="20"/>
-          <w:rtl w:val="0"/>
-        </w:rPr>
-        <w:t xml:space="preserve">Close small group out with prayer requests and remind them about the WEEKEND!</w:t>
-      </w:r>
-    </w:p>
-    <w:p>
-      <w:pPr>
-        <w:ind w:left="0" w:firstLine="0"/>
-        <w:rPr/>
-      </w:pPr>
-      <w:r>
-        <w:rPr>
-          <w:rtl w:val="0"/>
-        </w:rPr>
-      </w:r>
-    </w:p>
-    <w:p>
-      <w:pPr>
-        <w:rPr/>
-      </w:pPr>
-      <w:r>
-        <w:rPr>
-          <w:rtl w:val="0"/>
-        </w:rPr>
+        <w:ind w:left="0"/>
+        <w:rPr>
+          <w:sz w:val="20"/>
+          <w:szCs w:val="20"/>
+        </w:rPr>
+      </w:pPr>
+      <w:r>
+        <w:rPr>
+          <w:sz w:val="20"/>
+          <w:szCs w:val="20"/>
+        </w:rPr>
+        <w:t>Close small group out with prayer requests and remind th</w:t>
+      </w:r>
+      <w:r>
+        <w:rPr>
+          <w:sz w:val="20"/>
+          <w:szCs w:val="20"/>
+        </w:rPr>
+        <w:t>em about the WEEKEND!</w:t>
       </w:r>
     </w:p>
     <w:sectPr>
-      <w:pgSz w:h="15840" w:w="12240"/>
-      <w:pgMar w:bottom="1440" w:top="1440" w:left="1440" w:right="1440" w:header="720" w:footer="720"/>
+      <w:pgSz w:w="12240" w:h="15840"/>
+      <w:pgMar w:top="1080" w:right="1440" w:bottom="720" w:left="1440" w:header="720" w:footer="720" w:gutter="0"/>
       <w:pgNumType w:start="1"/>
+      <w:cols w:space="720"/>
+      <w:docGrid w:linePitch="299"/>
     </w:sectPr>
   </w:body>
 </w:document>
 </file>
 
 <file path=word/numbering.xml><?xml version="1.0" encoding="utf-8"?>
-<w:numbering xmlns:mc="http://schemas.openxmlformats.org/markup-compatibility/2006" xmlns:o="urn:schemas-microsoft-com:office:office" xmlns:r="http://schemas.openxmlformats.org/officeDocument/2006/relationships" xmlns:m="http://schemas.openxmlformats.org/officeDocument/2006/math" xmlns:v="urn:schemas-microsoft-com:vml" xmlns:wp="http://schemas.openxmlformats.org/drawingml/2006/wordprocessingDrawing" xmlns:w10="urn:schemas-microsoft-com:office:word" xmlns:w="http://schemas.openxmlformats.org/wordprocessingml/2006/main" xmlns:wne="http://schemas.microsoft.com/office/word/2006/wordml" xmlns:sl="http://schemas.openxmlformats.org/schemaLibrary/2006/main" xmlns:a="http://schemas.openxmlformats.org/drawingml/2006/main" xmlns:pic="http://schemas.openxmlformats.org/drawingml/2006/picture" xmlns:c="http://schemas.openxmlformats.org/drawingml/2006/chart" xmlns:lc="http://schemas.openxmlformats.org/drawingml/2006/lockedCanvas" xmlns:dgm="http://schemas.openxmlformats.org/drawingml/2006/diagram" xmlns:wps="http://schemas.microsoft.com/office/word/2010/wordprocessingShape" xmlns:wpg="http://schemas.microsoft.com/office/word/2010/wordprocessingGroup" xmlns:w14="http://schemas.microsoft.com/office/word/2010/wordml" xmlns:w15="http://schemas.microsoft.com/office/word/2012/wordml">
-  <w:abstractNum w:abstractNumId="1">
+<w:numbering xmlns:wpc="http://schemas.microsoft.com/office/word/2010/wordprocessingCanvas" xmlns:cx="http://schemas.microsoft.com/office/drawing/2014/chartex" xmlns:cx1="http://schemas.microsoft.com/office/drawing/2015/9/8/chartex" xmlns:cx2="http://schemas.microsoft.com/office/drawing/2015/10/21/chartex" xmlns:cx3="http://schemas.microsoft.com/office/drawing/2016/5/9/chartex" xmlns:cx4="http://schemas.microsoft.com/office/drawing/2016/5/10/chartex" xmlns:cx5="http://schemas.microsoft.com/office/drawing/2016/5/11/chartex" xmlns:cx6="http://schemas.microsoft.com/office/drawing/2016/5/12/chartex" xmlns:cx7="http://schemas.microsoft.com/office/drawing/2016/5/13/chartex" xmlns:cx8="http://schemas.microsoft.com/office/drawing/2016/5/14/chartex" xmlns:mc="http://schemas.openxmlformats.org/markup-compatibility/2006" xmlns:aink="http://schemas.microsoft.com/office/drawing/2016/ink" xmlns:am3d="http://schemas.microsoft.com/office/drawing/2017/model3d" xmlns:o="urn:schemas-microsoft-com:office:office" xmlns:r="http://schemas.openxmlformats.org/officeDocument/2006/relationships" xmlns:m="http://schemas.openxmlformats.org/officeDocument/2006/math" xmlns:v="urn:schemas-microsoft-com:vml" xmlns:wp14="http://schemas.microsoft.com/office/word/2010/wordprocessingDrawing" xmlns:wp="http://schemas.openxmlformats.org/drawingml/2006/wordprocessingDrawing" xmlns:w10="urn:schemas-microsoft-com:office:word" xmlns:w="http://schemas.openxmlformats.org/wordprocessingml/2006/main" xmlns:w14="http://schemas.microsoft.com/office/word/2010/wordml" xmlns:w15="http://schemas.microsoft.com/office/word/2012/wordml" xmlns:w16cid="http://schemas.microsoft.com/office/word/2016/wordml/cid" xmlns:w16se="http://schemas.microsoft.com/office/word/2015/wordml/symex" xmlns:wpg="http://schemas.microsoft.com/office/word/2010/wordprocessingGroup" xmlns:wpi="http://schemas.microsoft.com/office/word/2010/wordprocessingInk" xmlns:wne="http://schemas.microsoft.com/office/word/2006/wordml" xmlns:wps="http://schemas.microsoft.com/office/word/2010/wordprocessingShape" mc:Ignorable="w14 w15 w16se w16cid wp14">
+  <w:abstractNum w:abstractNumId="0" w15:restartNumberingAfterBreak="0">
+    <w:nsid w:val="0EB621DB"/>
+    <w:multiLevelType w:val="multilevel"/>
+    <w:tmpl w:val="FEFA72C4"/>
+    <w:lvl w:ilvl="0">
+      <w:start w:val="1"/>
+      <w:numFmt w:val="bullet"/>
+      <w:lvlText w:val="●"/>
+      <w:lvlJc w:val="left"/>
+      <w:pPr>
+        <w:ind w:left="720" w:hanging="360"/>
+      </w:pPr>
+      <w:rPr>
+        <w:u w:val="none"/>
+      </w:rPr>
+    </w:lvl>
+    <w:lvl w:ilvl="1">
+      <w:start w:val="1"/>
+      <w:numFmt w:val="bullet"/>
+      <w:lvlText w:val="○"/>
+      <w:lvlJc w:val="left"/>
+      <w:pPr>
+        <w:ind w:left="1440" w:hanging="360"/>
+      </w:pPr>
+      <w:rPr>
+        <w:u w:val="none"/>
+      </w:rPr>
+    </w:lvl>
+    <w:lvl w:ilvl="2">
+      <w:start w:val="1"/>
+      <w:numFmt w:val="bullet"/>
+      <w:lvlText w:val="■"/>
+      <w:lvlJc w:val="left"/>
+      <w:pPr>
+        <w:ind w:left="2160" w:hanging="360"/>
+      </w:pPr>
+      <w:rPr>
+        <w:u w:val="none"/>
+      </w:rPr>
+    </w:lvl>
+    <w:lvl w:ilvl="3">
+      <w:start w:val="1"/>
+      <w:numFmt w:val="bullet"/>
+      <w:lvlText w:val="●"/>
+      <w:lvlJc w:val="left"/>
+      <w:pPr>
+        <w:ind w:left="2880" w:hanging="360"/>
+      </w:pPr>
+      <w:rPr>
+        <w:u w:val="none"/>
+      </w:rPr>
+    </w:lvl>
+    <w:lvl w:ilvl="4">
+      <w:start w:val="1"/>
+      <w:numFmt w:val="bullet"/>
+      <w:lvlText w:val="○"/>
+      <w:lvlJc w:val="left"/>
+      <w:pPr>
+        <w:ind w:left="3600" w:hanging="360"/>
+      </w:pPr>
+      <w:rPr>
+        <w:u w:val="none"/>
+      </w:rPr>
+    </w:lvl>
+    <w:lvl w:ilvl="5">
+      <w:start w:val="1"/>
+      <w:numFmt w:val="bullet"/>
+      <w:lvlText w:val="■"/>
+      <w:lvlJc w:val="left"/>
+      <w:pPr>
+        <w:ind w:left="4320" w:hanging="360"/>
+      </w:pPr>
+      <w:rPr>
+        <w:u w:val="none"/>
+      </w:rPr>
+    </w:lvl>
+    <w:lvl w:ilvl="6">
+      <w:start w:val="1"/>
+      <w:numFmt w:val="bullet"/>
+      <w:lvlText w:val="●"/>
+      <w:lvlJc w:val="left"/>
+      <w:pPr>
+        <w:ind w:left="5040" w:hanging="360"/>
+      </w:pPr>
+      <w:rPr>
+        <w:u w:val="none"/>
+      </w:rPr>
+    </w:lvl>
+    <w:lvl w:ilvl="7">
+      <w:start w:val="1"/>
+      <w:numFmt w:val="bullet"/>
+      <w:lvlText w:val="○"/>
+      <w:lvlJc w:val="left"/>
+      <w:pPr>
+        <w:ind w:left="5760" w:hanging="360"/>
+      </w:pPr>
+      <w:rPr>
+        <w:u w:val="none"/>
+      </w:rPr>
+    </w:lvl>
+    <w:lvl w:ilvl="8">
+      <w:start w:val="1"/>
+      <w:numFmt w:val="bullet"/>
+      <w:lvlText w:val="■"/>
+      <w:lvlJc w:val="left"/>
+      <w:pPr>
+        <w:ind w:left="6480" w:hanging="360"/>
+      </w:pPr>
+      <w:rPr>
+        <w:u w:val="none"/>
+      </w:rPr>
+    </w:lvl>
+  </w:abstractNum>
+  <w:abstractNum w:abstractNumId="1" w15:restartNumberingAfterBreak="0">
+    <w:nsid w:val="1ECE73FD"/>
+    <w:multiLevelType w:val="multilevel"/>
+    <w:tmpl w:val="295AE414"/>
     <w:lvl w:ilvl="0">
       <w:start w:val="1"/>
       <w:numFmt w:val="bullet"/>
@@ -685,7 +972,10 @@
       </w:rPr>
     </w:lvl>
   </w:abstractNum>
-  <w:abstractNum w:abstractNumId="2">
+  <w:abstractNum w:abstractNumId="2" w15:restartNumberingAfterBreak="0">
+    <w:nsid w:val="25E73B59"/>
+    <w:multiLevelType w:val="multilevel"/>
+    <w:tmpl w:val="228E048E"/>
     <w:lvl w:ilvl="0">
       <w:start w:val="1"/>
       <w:numFmt w:val="bullet"/>
@@ -797,7 +1087,10 @@
       </w:rPr>
     </w:lvl>
   </w:abstractNum>
-  <w:abstractNum w:abstractNumId="3">
+  <w:abstractNum w:abstractNumId="3" w15:restartNumberingAfterBreak="0">
+    <w:nsid w:val="34696548"/>
+    <w:multiLevelType w:val="multilevel"/>
+    <w:tmpl w:val="968C16AA"/>
     <w:lvl w:ilvl="0">
       <w:start w:val="1"/>
       <w:numFmt w:val="bullet"/>
@@ -909,117 +1202,123 @@
       </w:rPr>
     </w:lvl>
   </w:abstractNum>
-  <w:abstractNum w:abstractNumId="4">
-    <w:lvl w:ilvl="0">
-      <w:start w:val="1"/>
-      <w:numFmt w:val="bullet"/>
-      <w:lvlText w:val="●"/>
-      <w:lvlJc w:val="left"/>
-      <w:pPr>
-        <w:ind w:left="720" w:hanging="360"/>
-      </w:pPr>
-      <w:rPr>
-        <w:u w:val="none"/>
-      </w:rPr>
-    </w:lvl>
-    <w:lvl w:ilvl="1">
-      <w:start w:val="1"/>
-      <w:numFmt w:val="bullet"/>
-      <w:lvlText w:val="○"/>
-      <w:lvlJc w:val="left"/>
-      <w:pPr>
-        <w:ind w:left="1440" w:hanging="360"/>
-      </w:pPr>
-      <w:rPr>
-        <w:u w:val="none"/>
-      </w:rPr>
-    </w:lvl>
-    <w:lvl w:ilvl="2">
-      <w:start w:val="1"/>
-      <w:numFmt w:val="bullet"/>
-      <w:lvlText w:val="■"/>
-      <w:lvlJc w:val="left"/>
-      <w:pPr>
-        <w:ind w:left="2160" w:hanging="360"/>
-      </w:pPr>
-      <w:rPr>
-        <w:u w:val="none"/>
-      </w:rPr>
-    </w:lvl>
-    <w:lvl w:ilvl="3">
-      <w:start w:val="1"/>
-      <w:numFmt w:val="bullet"/>
-      <w:lvlText w:val="●"/>
-      <w:lvlJc w:val="left"/>
-      <w:pPr>
-        <w:ind w:left="2880" w:hanging="360"/>
-      </w:pPr>
-      <w:rPr>
-        <w:u w:val="none"/>
-      </w:rPr>
-    </w:lvl>
-    <w:lvl w:ilvl="4">
-      <w:start w:val="1"/>
-      <w:numFmt w:val="bullet"/>
-      <w:lvlText w:val="○"/>
-      <w:lvlJc w:val="left"/>
-      <w:pPr>
-        <w:ind w:left="3600" w:hanging="360"/>
-      </w:pPr>
-      <w:rPr>
-        <w:u w:val="none"/>
-      </w:rPr>
-    </w:lvl>
-    <w:lvl w:ilvl="5">
-      <w:start w:val="1"/>
-      <w:numFmt w:val="bullet"/>
-      <w:lvlText w:val="■"/>
-      <w:lvlJc w:val="left"/>
-      <w:pPr>
-        <w:ind w:left="4320" w:hanging="360"/>
-      </w:pPr>
-      <w:rPr>
-        <w:u w:val="none"/>
-      </w:rPr>
-    </w:lvl>
-    <w:lvl w:ilvl="6">
-      <w:start w:val="1"/>
-      <w:numFmt w:val="bullet"/>
-      <w:lvlText w:val="●"/>
-      <w:lvlJc w:val="left"/>
-      <w:pPr>
-        <w:ind w:left="5040" w:hanging="360"/>
-      </w:pPr>
-      <w:rPr>
-        <w:u w:val="none"/>
-      </w:rPr>
-    </w:lvl>
-    <w:lvl w:ilvl="7">
-      <w:start w:val="1"/>
-      <w:numFmt w:val="bullet"/>
-      <w:lvlText w:val="○"/>
-      <w:lvlJc w:val="left"/>
-      <w:pPr>
-        <w:ind w:left="5760" w:hanging="360"/>
-      </w:pPr>
-      <w:rPr>
-        <w:u w:val="none"/>
-      </w:rPr>
-    </w:lvl>
-    <w:lvl w:ilvl="8">
-      <w:start w:val="1"/>
-      <w:numFmt w:val="bullet"/>
-      <w:lvlText w:val="■"/>
-      <w:lvlJc w:val="left"/>
-      <w:pPr>
-        <w:ind w:left="6480" w:hanging="360"/>
-      </w:pPr>
-      <w:rPr>
-        <w:u w:val="none"/>
+  <w:abstractNum w:abstractNumId="4" w15:restartNumberingAfterBreak="0">
+    <w:nsid w:val="43D16391"/>
+    <w:multiLevelType w:val="hybridMultilevel"/>
+    <w:tmpl w:val="E5FECEF8"/>
+    <w:lvl w:ilvl="0" w:tplc="04090001">
+      <w:start w:val="1"/>
+      <w:numFmt w:val="bullet"/>
+      <w:lvlText w:val=""/>
+      <w:lvlJc w:val="left"/>
+      <w:pPr>
+        <w:ind w:left="360" w:hanging="360"/>
+      </w:pPr>
+      <w:rPr>
+        <w:rFonts w:ascii="Symbol" w:hAnsi="Symbol" w:hint="default"/>
+      </w:rPr>
+    </w:lvl>
+    <w:lvl w:ilvl="1" w:tplc="04090003" w:tentative="1">
+      <w:start w:val="1"/>
+      <w:numFmt w:val="bullet"/>
+      <w:lvlText w:val="o"/>
+      <w:lvlJc w:val="left"/>
+      <w:pPr>
+        <w:ind w:left="1080" w:hanging="360"/>
+      </w:pPr>
+      <w:rPr>
+        <w:rFonts w:ascii="Courier New" w:hAnsi="Courier New" w:cs="Courier New" w:hint="default"/>
+      </w:rPr>
+    </w:lvl>
+    <w:lvl w:ilvl="2" w:tplc="04090005" w:tentative="1">
+      <w:start w:val="1"/>
+      <w:numFmt w:val="bullet"/>
+      <w:lvlText w:val=""/>
+      <w:lvlJc w:val="left"/>
+      <w:pPr>
+        <w:ind w:left="1800" w:hanging="360"/>
+      </w:pPr>
+      <w:rPr>
+        <w:rFonts w:ascii="Wingdings" w:hAnsi="Wingdings" w:hint="default"/>
+      </w:rPr>
+    </w:lvl>
+    <w:lvl w:ilvl="3" w:tplc="04090001" w:tentative="1">
+      <w:start w:val="1"/>
+      <w:numFmt w:val="bullet"/>
+      <w:lvlText w:val=""/>
+      <w:lvlJc w:val="left"/>
+      <w:pPr>
+        <w:ind w:left="2520" w:hanging="360"/>
+      </w:pPr>
+      <w:rPr>
+        <w:rFonts w:ascii="Symbol" w:hAnsi="Symbol" w:hint="default"/>
+      </w:rPr>
+    </w:lvl>
+    <w:lvl w:ilvl="4" w:tplc="04090003" w:tentative="1">
+      <w:start w:val="1"/>
+      <w:numFmt w:val="bullet"/>
+      <w:lvlText w:val="o"/>
+      <w:lvlJc w:val="left"/>
+      <w:pPr>
+        <w:ind w:left="3240" w:hanging="360"/>
+      </w:pPr>
+      <w:rPr>
+        <w:rFonts w:ascii="Courier New" w:hAnsi="Courier New" w:cs="Courier New" w:hint="default"/>
+      </w:rPr>
+    </w:lvl>
+    <w:lvl w:ilvl="5" w:tplc="04090005" w:tentative="1">
+      <w:start w:val="1"/>
+      <w:numFmt w:val="bullet"/>
+      <w:lvlText w:val=""/>
+      <w:lvlJc w:val="left"/>
+      <w:pPr>
+        <w:ind w:left="3960" w:hanging="360"/>
+      </w:pPr>
+      <w:rPr>
+        <w:rFonts w:ascii="Wingdings" w:hAnsi="Wingdings" w:hint="default"/>
+      </w:rPr>
+    </w:lvl>
+    <w:lvl w:ilvl="6" w:tplc="04090001" w:tentative="1">
+      <w:start w:val="1"/>
+      <w:numFmt w:val="bullet"/>
+      <w:lvlText w:val=""/>
+      <w:lvlJc w:val="left"/>
+      <w:pPr>
+        <w:ind w:left="4680" w:hanging="360"/>
+      </w:pPr>
+      <w:rPr>
+        <w:rFonts w:ascii="Symbol" w:hAnsi="Symbol" w:hint="default"/>
+      </w:rPr>
+    </w:lvl>
+    <w:lvl w:ilvl="7" w:tplc="04090003" w:tentative="1">
+      <w:start w:val="1"/>
+      <w:numFmt w:val="bullet"/>
+      <w:lvlText w:val="o"/>
+      <w:lvlJc w:val="left"/>
+      <w:pPr>
+        <w:ind w:left="5400" w:hanging="360"/>
+      </w:pPr>
+      <w:rPr>
+        <w:rFonts w:ascii="Courier New" w:hAnsi="Courier New" w:cs="Courier New" w:hint="default"/>
+      </w:rPr>
+    </w:lvl>
+    <w:lvl w:ilvl="8" w:tplc="04090005" w:tentative="1">
+      <w:start w:val="1"/>
+      <w:numFmt w:val="bullet"/>
+      <w:lvlText w:val=""/>
+      <w:lvlJc w:val="left"/>
+      <w:pPr>
+        <w:ind w:left="6120" w:hanging="360"/>
+      </w:pPr>
+      <w:rPr>
+        <w:rFonts w:ascii="Wingdings" w:hAnsi="Wingdings" w:hint="default"/>
       </w:rPr>
     </w:lvl>
   </w:abstractNum>
-  <w:abstractNum w:abstractNumId="5">
+  <w:abstractNum w:abstractNumId="5" w15:restartNumberingAfterBreak="0">
+    <w:nsid w:val="60D92857"/>
+    <w:multiLevelType w:val="multilevel"/>
+    <w:tmpl w:val="9BB4F078"/>
     <w:lvl w:ilvl="0">
       <w:start w:val="1"/>
       <w:numFmt w:val="bullet"/>
@@ -1131,7 +1430,10 @@
       </w:rPr>
     </w:lvl>
   </w:abstractNum>
-  <w:abstractNum w:abstractNumId="6">
+  <w:abstractNum w:abstractNumId="6" w15:restartNumberingAfterBreak="0">
+    <w:nsid w:val="79B31429"/>
+    <w:multiLevelType w:val="multilevel"/>
+    <w:tmpl w:val="2452DE20"/>
     <w:lvl w:ilvl="0">
       <w:start w:val="1"/>
       <w:numFmt w:val="bullet"/>
@@ -1243,7 +1545,10 @@
       </w:rPr>
     </w:lvl>
   </w:abstractNum>
-  <w:abstractNum w:abstractNumId="7">
+  <w:abstractNum w:abstractNumId="7" w15:restartNumberingAfterBreak="0">
+    <w:nsid w:val="7BFB0E91"/>
+    <w:multiLevelType w:val="multilevel"/>
+    <w:tmpl w:val="07245F38"/>
     <w:lvl w:ilvl="0">
       <w:start w:val="1"/>
       <w:numFmt w:val="bullet"/>
@@ -1356,38 +1661,41 @@
     </w:lvl>
   </w:abstractNum>
   <w:num w:numId="1">
+    <w:abstractNumId w:val="6"/>
+  </w:num>
+  <w:num w:numId="2">
+    <w:abstractNumId w:val="7"/>
+  </w:num>
+  <w:num w:numId="3">
+    <w:abstractNumId w:val="2"/>
+  </w:num>
+  <w:num w:numId="4">
+    <w:abstractNumId w:val="0"/>
+  </w:num>
+  <w:num w:numId="5">
     <w:abstractNumId w:val="1"/>
   </w:num>
-  <w:num w:numId="2">
-    <w:abstractNumId w:val="2"/>
-  </w:num>
-  <w:num w:numId="3">
+  <w:num w:numId="6">
     <w:abstractNumId w:val="3"/>
   </w:num>
-  <w:num w:numId="4">
-    <w:abstractNumId w:val="4"/>
-  </w:num>
-  <w:num w:numId="5">
+  <w:num w:numId="7">
     <w:abstractNumId w:val="5"/>
   </w:num>
-  <w:num w:numId="6">
-    <w:abstractNumId w:val="6"/>
-  </w:num>
-  <w:num w:numId="7">
-    <w:abstractNumId w:val="7"/>
+  <w:num w:numId="8">
+    <w:abstractNumId w:val="4"/>
   </w:num>
 </w:numbering>
 </file>
 
 <file path=word/styles.xml><?xml version="1.0" encoding="utf-8"?>
-<w:styles xmlns:mc="http://schemas.openxmlformats.org/markup-compatibility/2006" xmlns:o="urn:schemas-microsoft-com:office:office" xmlns:r="http://schemas.openxmlformats.org/officeDocument/2006/relationships" xmlns:m="http://schemas.openxmlformats.org/officeDocument/2006/math" xmlns:v="urn:schemas-microsoft-com:vml" xmlns:wp="http://schemas.openxmlformats.org/drawingml/2006/wordprocessingDrawing" xmlns:w10="urn:schemas-microsoft-com:office:word" xmlns:w="http://schemas.openxmlformats.org/wordprocessingml/2006/main" xmlns:wne="http://schemas.microsoft.com/office/word/2006/wordml" xmlns:sl="http://schemas.openxmlformats.org/schemaLibrary/2006/main" xmlns:a="http://schemas.openxmlformats.org/drawingml/2006/main" xmlns:pic="http://schemas.openxmlformats.org/drawingml/2006/picture" xmlns:c="http://schemas.openxmlformats.org/drawingml/2006/chart" xmlns:lc="http://schemas.openxmlformats.org/drawingml/2006/lockedCanvas" xmlns:dgm="http://schemas.openxmlformats.org/drawingml/2006/diagram" xmlns:wps="http://schemas.microsoft.com/office/word/2010/wordprocessingShape" xmlns:wpg="http://schemas.microsoft.com/office/word/2010/wordprocessingGroup" xmlns:w14="http://schemas.microsoft.com/office/word/2010/wordml" xmlns:w15="http://schemas.microsoft.com/office/word/2012/wordml">
+<w:styles xmlns:mc="http://schemas.openxmlformats.org/markup-compatibility/2006" xmlns:r="http://schemas.openxmlformats.org/officeDocument/2006/relationships" xmlns:w="http://schemas.openxmlformats.org/wordprocessingml/2006/main" xmlns:w14="http://schemas.microsoft.com/office/word/2010/wordml" xmlns:w15="http://schemas.microsoft.com/office/word/2012/wordml" xmlns:w16cid="http://schemas.microsoft.com/office/word/2016/wordml/cid" xmlns:w16se="http://schemas.microsoft.com/office/word/2015/wordml/symex" mc:Ignorable="w14 w15 w16se w16cid">
   <w:docDefaults>
     <w:rPrDefault>
       <w:rPr>
-        <w:rFonts w:ascii="Arial" w:cs="Arial" w:eastAsia="Arial" w:hAnsi="Arial"/>
+        <w:rFonts w:ascii="Arial" w:eastAsia="Arial" w:hAnsi="Arial" w:cs="Arial"/>
         <w:sz w:val="22"/>
         <w:szCs w:val="22"/>
-        <w:lang w:val="en"/>
+        <w:lang w:val="en" w:eastAsia="en-US" w:bidi="ar-SA"/>
       </w:rPr>
     </w:rPrDefault>
     <w:pPrDefault>
@@ -1396,20 +1704,399 @@
       </w:pPr>
     </w:pPrDefault>
   </w:docDefaults>
-  <w:style w:type="paragraph" w:styleId="Normal" w:default="1">
-    <w:name w:val="normal"/>
-  </w:style>
-  <w:style w:type="table" w:styleId="TableNormal" w:default="1">
-    <w:name w:val="Table Normal"/>
+  <w:latentStyles w:defLockedState="0" w:defUIPriority="99" w:defSemiHidden="0" w:defUnhideWhenUsed="0" w:defQFormat="0" w:count="376">
+    <w:lsdException w:name="Normal" w:uiPriority="0" w:qFormat="1"/>
+    <w:lsdException w:name="heading 1" w:uiPriority="9" w:qFormat="1"/>
+    <w:lsdException w:name="heading 2" w:semiHidden="1" w:uiPriority="9" w:unhideWhenUsed="1" w:qFormat="1"/>
+    <w:lsdException w:name="heading 3" w:semiHidden="1" w:uiPriority="9" w:unhideWhenUsed="1" w:qFormat="1"/>
+    <w:lsdException w:name="heading 4" w:semiHidden="1" w:uiPriority="9" w:unhideWhenUsed="1" w:qFormat="1"/>
+    <w:lsdException w:name="heading 5" w:semiHidden="1" w:uiPriority="9" w:unhideWhenUsed="1" w:qFormat="1"/>
+    <w:lsdException w:name="heading 6" w:semiHidden="1" w:uiPriority="9" w:unhideWhenUsed="1" w:qFormat="1"/>
+    <w:lsdException w:name="heading 7" w:semiHidden="1" w:uiPriority="9" w:unhideWhenUsed="1" w:qFormat="1"/>
+    <w:lsdException w:name="heading 8" w:semiHidden="1" w:uiPriority="9" w:unhideWhenUsed="1" w:qFormat="1"/>
+    <w:lsdException w:name="heading 9" w:semiHidden="1" w:uiPriority="9" w:unhideWhenUsed="1" w:qFormat="1"/>
+    <w:lsdException w:name="index 1" w:semiHidden="1" w:unhideWhenUsed="1"/>
+    <w:lsdException w:name="index 2" w:semiHidden="1" w:unhideWhenUsed="1"/>
+    <w:lsdException w:name="index 3" w:semiHidden="1" w:unhideWhenUsed="1"/>
+    <w:lsdException w:name="index 4" w:semiHidden="1" w:unhideWhenUsed="1"/>
+    <w:lsdException w:name="index 5" w:semiHidden="1" w:unhideWhenUsed="1"/>
+    <w:lsdException w:name="index 6" w:semiHidden="1" w:unhideWhenUsed="1"/>
+    <w:lsdException w:name="index 7" w:semiHidden="1" w:unhideWhenUsed="1"/>
+    <w:lsdException w:name="index 8" w:semiHidden="1" w:unhideWhenUsed="1"/>
+    <w:lsdException w:name="index 9" w:semiHidden="1" w:unhideWhenUsed="1"/>
+    <w:lsdException w:name="toc 1" w:semiHidden="1" w:uiPriority="39" w:unhideWhenUsed="1"/>
+    <w:lsdException w:name="toc 2" w:semiHidden="1" w:uiPriority="39" w:unhideWhenUsed="1"/>
+    <w:lsdException w:name="toc 3" w:semiHidden="1" w:uiPriority="39" w:unhideWhenUsed="1"/>
+    <w:lsdException w:name="toc 4" w:semiHidden="1" w:uiPriority="39" w:unhideWhenUsed="1"/>
+    <w:lsdException w:name="toc 5" w:semiHidden="1" w:uiPriority="39" w:unhideWhenUsed="1"/>
+    <w:lsdException w:name="toc 6" w:semiHidden="1" w:uiPriority="39" w:unhideWhenUsed="1"/>
+    <w:lsdException w:name="toc 7" w:semiHidden="1" w:uiPriority="39" w:unhideWhenUsed="1"/>
+    <w:lsdException w:name="toc 8" w:semiHidden="1" w:uiPriority="39" w:unhideWhenUsed="1"/>
+    <w:lsdException w:name="toc 9" w:semiHidden="1" w:uiPriority="39" w:unhideWhenUsed="1"/>
+    <w:lsdException w:name="Normal Indent" w:semiHidden="1" w:unhideWhenUsed="1"/>
+    <w:lsdException w:name="footnote text" w:semiHidden="1" w:unhideWhenUsed="1"/>
+    <w:lsdException w:name="annotation text" w:semiHidden="1" w:unhideWhenUsed="1"/>
+    <w:lsdException w:name="header" w:semiHidden="1" w:unhideWhenUsed="1"/>
+    <w:lsdException w:name="footer" w:semiHidden="1" w:unhideWhenUsed="1"/>
+    <w:lsdException w:name="index heading" w:semiHidden="1" w:unhideWhenUsed="1"/>
+    <w:lsdException w:name="caption" w:semiHidden="1" w:uiPriority="35" w:unhideWhenUsed="1" w:qFormat="1"/>
+    <w:lsdException w:name="table of figures" w:semiHidden="1" w:unhideWhenUsed="1"/>
+    <w:lsdException w:name="envelope address" w:semiHidden="1" w:unhideWhenUsed="1"/>
+    <w:lsdException w:name="envelope return" w:semiHidden="1" w:unhideWhenUsed="1"/>
+    <w:lsdException w:name="footnote reference" w:semiHidden="1" w:unhideWhenUsed="1"/>
+    <w:lsdException w:name="annotation reference" w:semiHidden="1" w:unhideWhenUsed="1"/>
+    <w:lsdException w:name="line number" w:semiHidden="1" w:unhideWhenUsed="1"/>
+    <w:lsdException w:name="page number" w:semiHidden="1" w:unhideWhenUsed="1"/>
+    <w:lsdException w:name="endnote reference" w:semiHidden="1" w:unhideWhenUsed="1"/>
+    <w:lsdException w:name="endnote text" w:semiHidden="1" w:unhideWhenUsed="1"/>
+    <w:lsdException w:name="table of authorities" w:semiHidden="1" w:unhideWhenUsed="1"/>
+    <w:lsdException w:name="macro" w:semiHidden="1" w:unhideWhenUsed="1"/>
+    <w:lsdException w:name="toa heading" w:semiHidden="1" w:unhideWhenUsed="1"/>
+    <w:lsdException w:name="List" w:semiHidden="1" w:unhideWhenUsed="1"/>
+    <w:lsdException w:name="List Bullet" w:semiHidden="1" w:unhideWhenUsed="1"/>
+    <w:lsdException w:name="List Number" w:semiHidden="1" w:unhideWhenUsed="1"/>
+    <w:lsdException w:name="List 2" w:semiHidden="1" w:unhideWhenUsed="1"/>
+    <w:lsdException w:name="List 3" w:semiHidden="1" w:unhideWhenUsed="1"/>
+    <w:lsdException w:name="List 4" w:semiHidden="1" w:unhideWhenUsed="1"/>
+    <w:lsdException w:name="List 5" w:semiHidden="1" w:unhideWhenUsed="1"/>
+    <w:lsdException w:name="List Bullet 2" w:semiHidden="1" w:unhideWhenUsed="1"/>
+    <w:lsdException w:name="List Bullet 3" w:semiHidden="1" w:unhideWhenUsed="1"/>
+    <w:lsdException w:name="List Bullet 4" w:semiHidden="1" w:unhideWhenUsed="1"/>
+    <w:lsdException w:name="List Bullet 5" w:semiHidden="1" w:unhideWhenUsed="1"/>
+    <w:lsdException w:name="List Number 2" w:semiHidden="1" w:unhideWhenUsed="1"/>
+    <w:lsdException w:name="List Number 3" w:semiHidden="1" w:unhideWhenUsed="1"/>
+    <w:lsdException w:name="List Number 4" w:semiHidden="1" w:unhideWhenUsed="1"/>
+    <w:lsdException w:name="List Number 5" w:semiHidden="1" w:unhideWhenUsed="1"/>
+    <w:lsdException w:name="Title" w:uiPriority="10" w:qFormat="1"/>
+    <w:lsdException w:name="Closing" w:semiHidden="1" w:unhideWhenUsed="1"/>
+    <w:lsdException w:name="Signature" w:semiHidden="1" w:unhideWhenUsed="1"/>
+    <w:lsdException w:name="Default Paragraph Font" w:semiHidden="1" w:uiPriority="1" w:unhideWhenUsed="1"/>
+    <w:lsdException w:name="Body Text" w:semiHidden="1" w:unhideWhenUsed="1"/>
+    <w:lsdException w:name="Body Text Indent" w:semiHidden="1" w:unhideWhenUsed="1"/>
+    <w:lsdException w:name="List Continue" w:semiHidden="1" w:unhideWhenUsed="1"/>
+    <w:lsdException w:name="List Continue 2" w:semiHidden="1" w:unhideWhenUsed="1"/>
+    <w:lsdException w:name="List Continue 3" w:semiHidden="1" w:unhideWhenUsed="1"/>
+    <w:lsdException w:name="List Continue 4" w:semiHidden="1" w:unhideWhenUsed="1"/>
+    <w:lsdException w:name="List Continue 5" w:semiHidden="1" w:unhideWhenUsed="1"/>
+    <w:lsdException w:name="Message Header" w:semiHidden="1" w:unhideWhenUsed="1"/>
+    <w:lsdException w:name="Subtitle" w:uiPriority="11" w:qFormat="1"/>
+    <w:lsdException w:name="Salutation" w:semiHidden="1" w:unhideWhenUsed="1"/>
+    <w:lsdException w:name="Date" w:semiHidden="1" w:unhideWhenUsed="1"/>
+    <w:lsdException w:name="Body Text First Indent" w:semiHidden="1" w:unhideWhenUsed="1"/>
+    <w:lsdException w:name="Body Text First Indent 2" w:semiHidden="1" w:unhideWhenUsed="1"/>
+    <w:lsdException w:name="Note Heading" w:semiHidden="1" w:unhideWhenUsed="1"/>
+    <w:lsdException w:name="Body Text 2" w:semiHidden="1" w:unhideWhenUsed="1"/>
+    <w:lsdException w:name="Body Text 3" w:semiHidden="1" w:unhideWhenUsed="1"/>
+    <w:lsdException w:name="Body Text Indent 2" w:semiHidden="1" w:unhideWhenUsed="1"/>
+    <w:lsdException w:name="Body Text Indent 3" w:semiHidden="1" w:unhideWhenUsed="1"/>
+    <w:lsdException w:name="Block Text" w:semiHidden="1" w:unhideWhenUsed="1"/>
+    <w:lsdException w:name="Hyperlink" w:semiHidden="1" w:unhideWhenUsed="1"/>
+    <w:lsdException w:name="FollowedHyperlink" w:semiHidden="1" w:unhideWhenUsed="1"/>
+    <w:lsdException w:name="Strong" w:uiPriority="22" w:qFormat="1"/>
+    <w:lsdException w:name="Emphasis" w:uiPriority="20" w:qFormat="1"/>
+    <w:lsdException w:name="Document Map" w:semiHidden="1" w:unhideWhenUsed="1"/>
+    <w:lsdException w:name="Plain Text" w:semiHidden="1" w:unhideWhenUsed="1"/>
+    <w:lsdException w:name="E-mail Signature" w:semiHidden="1" w:unhideWhenUsed="1"/>
+    <w:lsdException w:name="HTML Top of Form" w:semiHidden="1" w:unhideWhenUsed="1"/>
+    <w:lsdException w:name="HTML Bottom of Form" w:semiHidden="1" w:unhideWhenUsed="1"/>
+    <w:lsdException w:name="Normal (Web)" w:semiHidden="1" w:unhideWhenUsed="1"/>
+    <w:lsdException w:name="HTML Acronym" w:semiHidden="1" w:unhideWhenUsed="1"/>
+    <w:lsdException w:name="HTML Address" w:semiHidden="1" w:unhideWhenUsed="1"/>
+    <w:lsdException w:name="HTML Cite" w:semiHidden="1" w:unhideWhenUsed="1"/>
+    <w:lsdException w:name="HTML Code" w:semiHidden="1" w:unhideWhenUsed="1"/>
+    <w:lsdException w:name="HTML Definition" w:semiHidden="1" w:unhideWhenUsed="1"/>
+    <w:lsdException w:name="HTML Keyboard" w:semiHidden="1" w:unhideWhenUsed="1"/>
+    <w:lsdException w:name="HTML Preformatted" w:semiHidden="1" w:unhideWhenUsed="1"/>
+    <w:lsdException w:name="HTML Sample" w:semiHidden="1" w:unhideWhenUsed="1"/>
+    <w:lsdException w:name="HTML Typewriter" w:semiHidden="1" w:unhideWhenUsed="1"/>
+    <w:lsdException w:name="HTML Variable" w:semiHidden="1" w:unhideWhenUsed="1"/>
+    <w:lsdException w:name="Normal Table" w:semiHidden="1" w:unhideWhenUsed="1"/>
+    <w:lsdException w:name="annotation subject" w:semiHidden="1" w:unhideWhenUsed="1"/>
+    <w:lsdException w:name="No List" w:semiHidden="1" w:unhideWhenUsed="1"/>
+    <w:lsdException w:name="Outline List 1" w:semiHidden="1" w:unhideWhenUsed="1"/>
+    <w:lsdException w:name="Outline List 2" w:semiHidden="1" w:unhideWhenUsed="1"/>
+    <w:lsdException w:name="Outline List 3" w:semiHidden="1" w:unhideWhenUsed="1"/>
+    <w:lsdException w:name="Table Simple 1" w:semiHidden="1" w:unhideWhenUsed="1"/>
+    <w:lsdException w:name="Table Simple 2" w:semiHidden="1" w:unhideWhenUsed="1"/>
+    <w:lsdException w:name="Table Simple 3" w:semiHidden="1" w:unhideWhenUsed="1"/>
+    <w:lsdException w:name="Table Classic 1" w:semiHidden="1" w:unhideWhenUsed="1"/>
+    <w:lsdException w:name="Table Classic 2" w:semiHidden="1" w:unhideWhenUsed="1"/>
+    <w:lsdException w:name="Table Classic 3" w:semiHidden="1" w:unhideWhenUsed="1"/>
+    <w:lsdException w:name="Table Classic 4" w:semiHidden="1" w:unhideWhenUsed="1"/>
+    <w:lsdException w:name="Table Colorful 1" w:semiHidden="1" w:unhideWhenUsed="1"/>
+    <w:lsdException w:name="Table Colorful 2" w:semiHidden="1" w:unhideWhenUsed="1"/>
+    <w:lsdException w:name="Table Colorful 3" w:semiHidden="1" w:unhideWhenUsed="1"/>
+    <w:lsdException w:name="Table Columns 1" w:semiHidden="1" w:unhideWhenUsed="1"/>
+    <w:lsdException w:name="Table Columns 2" w:semiHidden="1" w:unhideWhenUsed="1"/>
+    <w:lsdException w:name="Table Columns 3" w:semiHidden="1" w:unhideWhenUsed="1"/>
+    <w:lsdException w:name="Table Columns 4" w:semiHidden="1" w:unhideWhenUsed="1"/>
+    <w:lsdException w:name="Table Columns 5" w:semiHidden="1" w:unhideWhenUsed="1"/>
+    <w:lsdException w:name="Table Grid 1" w:semiHidden="1" w:unhideWhenUsed="1"/>
+    <w:lsdException w:name="Table Grid 2" w:semiHidden="1" w:unhideWhenUsed="1"/>
+    <w:lsdException w:name="Table Grid 3" w:semiHidden="1" w:unhideWhenUsed="1"/>
+    <w:lsdException w:name="Table Grid 4" w:semiHidden="1" w:unhideWhenUsed="1"/>
+    <w:lsdException w:name="Table Grid 5" w:semiHidden="1" w:unhideWhenUsed="1"/>
+    <w:lsdException w:name="Table Grid 6" w:semiHidden="1" w:unhideWhenUsed="1"/>
+    <w:lsdException w:name="Table Grid 7" w:semiHidden="1" w:unhideWhenUsed="1"/>
+    <w:lsdException w:name="Table Grid 8" w:semiHidden="1" w:unhideWhenUsed="1"/>
+    <w:lsdException w:name="Table List 1" w:semiHidden="1" w:unhideWhenUsed="1"/>
+    <w:lsdException w:name="Table List 2" w:semiHidden="1" w:unhideWhenUsed="1"/>
+    <w:lsdException w:name="Table List 3" w:semiHidden="1" w:unhideWhenUsed="1"/>
+    <w:lsdException w:name="Table List 4" w:semiHidden="1" w:unhideWhenUsed="1"/>
+    <w:lsdException w:name="Table List 5" w:semiHidden="1" w:unhideWhenUsed="1"/>
+    <w:lsdException w:name="Table List 6" w:semiHidden="1" w:unhideWhenUsed="1"/>
+    <w:lsdException w:name="Table List 7" w:semiHidden="1" w:unhideWhenUsed="1"/>
+    <w:lsdException w:name="Table List 8" w:semiHidden="1" w:unhideWhenUsed="1"/>
+    <w:lsdException w:name="Table 3D effects 1" w:semiHidden="1" w:unhideWhenUsed="1"/>
+    <w:lsdException w:name="Table 3D effects 2" w:semiHidden="1" w:unhideWhenUsed="1"/>
+    <w:lsdException w:name="Table 3D effects 3" w:semiHidden="1" w:unhideWhenUsed="1"/>
+    <w:lsdException w:name="Table Contemporary" w:semiHidden="1" w:unhideWhenUsed="1"/>
+    <w:lsdException w:name="Table Elegant" w:semiHidden="1" w:unhideWhenUsed="1"/>
+    <w:lsdException w:name="Table Professional" w:semiHidden="1" w:unhideWhenUsed="1"/>
+    <w:lsdException w:name="Table Subtle 1" w:semiHidden="1" w:unhideWhenUsed="1"/>
+    <w:lsdException w:name="Table Subtle 2" w:semiHidden="1" w:unhideWhenUsed="1"/>
+    <w:lsdException w:name="Table Web 1" w:semiHidden="1" w:unhideWhenUsed="1"/>
+    <w:lsdException w:name="Table Web 2" w:semiHidden="1" w:unhideWhenUsed="1"/>
+    <w:lsdException w:name="Table Web 3" w:semiHidden="1" w:unhideWhenUsed="1"/>
+    <w:lsdException w:name="Balloon Text" w:semiHidden="1" w:unhideWhenUsed="1"/>
+    <w:lsdException w:name="Table Grid" w:uiPriority="39"/>
+    <w:lsdException w:name="Table Theme" w:semiHidden="1" w:unhideWhenUsed="1"/>
+    <w:lsdException w:name="Placeholder Text" w:semiHidden="1"/>
+    <w:lsdException w:name="No Spacing" w:uiPriority="1" w:qFormat="1"/>
+    <w:lsdException w:name="Light Shading" w:uiPriority="60"/>
+    <w:lsdException w:name="Light List" w:uiPriority="61"/>
+    <w:lsdException w:name="Light Grid" w:uiPriority="62"/>
+    <w:lsdException w:name="Medium Shading 1" w:uiPriority="63"/>
+    <w:lsdException w:name="Medium Shading 2" w:uiPriority="64"/>
+    <w:lsdException w:name="Medium List 1" w:uiPriority="65"/>
+    <w:lsdException w:name="Medium List 2" w:uiPriority="66"/>
+    <w:lsdException w:name="Medium Grid 1" w:uiPriority="67"/>
+    <w:lsdException w:name="Medium Grid 2" w:uiPriority="68"/>
+    <w:lsdException w:name="Medium Grid 3" w:uiPriority="69"/>
+    <w:lsdException w:name="Dark List" w:uiPriority="70"/>
+    <w:lsdException w:name="Colorful Shading" w:uiPriority="71"/>
+    <w:lsdException w:name="Colorful List" w:uiPriority="72"/>
+    <w:lsdException w:name="Colorful Grid" w:uiPriority="73"/>
+    <w:lsdException w:name="Light Shading Accent 1" w:uiPriority="60"/>
+    <w:lsdException w:name="Light List Accent 1" w:uiPriority="61"/>
+    <w:lsdException w:name="Light Grid Accent 1" w:uiPriority="62"/>
+    <w:lsdException w:name="Medium Shading 1 Accent 1" w:uiPriority="63"/>
+    <w:lsdException w:name="Medium Shading 2 Accent 1" w:uiPriority="64"/>
+    <w:lsdException w:name="Medium List 1 Accent 1" w:uiPriority="65"/>
+    <w:lsdException w:name="Revision" w:semiHidden="1"/>
+    <w:lsdException w:name="List Paragraph" w:uiPriority="34" w:qFormat="1"/>
+    <w:lsdException w:name="Quote" w:uiPriority="29" w:qFormat="1"/>
+    <w:lsdException w:name="Intense Quote" w:uiPriority="30" w:qFormat="1"/>
+    <w:lsdException w:name="Medium List 2 Accent 1" w:uiPriority="66"/>
+    <w:lsdException w:name="Medium Grid 1 Accent 1" w:uiPriority="67"/>
+    <w:lsdException w:name="Medium Grid 2 Accent 1" w:uiPriority="68"/>
+    <w:lsdException w:name="Medium Grid 3 Accent 1" w:uiPriority="69"/>
+    <w:lsdException w:name="Dark List Accent 1" w:uiPriority="70"/>
+    <w:lsdException w:name="Colorful Shading Accent 1" w:uiPriority="71"/>
+    <w:lsdException w:name="Colorful List Accent 1" w:uiPriority="72"/>
+    <w:lsdException w:name="Colorful Grid Accent 1" w:uiPriority="73"/>
+    <w:lsdException w:name="Light Shading Accent 2" w:uiPriority="60"/>
+    <w:lsdException w:name="Light List Accent 2" w:uiPriority="61"/>
+    <w:lsdException w:name="Light Grid Accent 2" w:uiPriority="62"/>
+    <w:lsdException w:name="Medium Shading 1 Accent 2" w:uiPriority="63"/>
+    <w:lsdException w:name="Medium Shading 2 Accent 2" w:uiPriority="64"/>
+    <w:lsdException w:name="Medium List 1 Accent 2" w:uiPriority="65"/>
+    <w:lsdException w:name="Medium List 2 Accent 2" w:uiPriority="66"/>
+    <w:lsdException w:name="Medium Grid 1 Accent 2" w:uiPriority="67"/>
+    <w:lsdException w:name="Medium Grid 2 Accent 2" w:uiPriority="68"/>
+    <w:lsdException w:name="Medium Grid 3 Accent 2" w:uiPriority="69"/>
+    <w:lsdException w:name="Dark List Accent 2" w:uiPriority="70"/>
+    <w:lsdException w:name="Colorful Shading Accent 2" w:uiPriority="71"/>
+    <w:lsdException w:name="Colorful List Accent 2" w:uiPriority="72"/>
+    <w:lsdException w:name="Colorful Grid Accent 2" w:uiPriority="73"/>
+    <w:lsdException w:name="Light Shading Accent 3" w:uiPriority="60"/>
+    <w:lsdException w:name="Light List Accent 3" w:uiPriority="61"/>
+    <w:lsdException w:name="Light Grid Accent 3" w:uiPriority="62"/>
+    <w:lsdException w:name="Medium Shading 1 Accent 3" w:uiPriority="63"/>
+    <w:lsdException w:name="Medium Shading 2 Accent 3" w:uiPriority="64"/>
+    <w:lsdException w:name="Medium List 1 Accent 3" w:uiPriority="65"/>
+    <w:lsdException w:name="Medium List 2 Accent 3" w:uiPriority="66"/>
+    <w:lsdException w:name="Medium Grid 1 Accent 3" w:uiPriority="67"/>
+    <w:lsdException w:name="Medium Grid 2 Accent 3" w:uiPriority="68"/>
+    <w:lsdException w:name="Medium Grid 3 Accent 3" w:uiPriority="69"/>
+    <w:lsdException w:name="Dark List Accent 3" w:uiPriority="70"/>
+    <w:lsdException w:name="Colorful Shading Accent 3" w:uiPriority="71"/>
+    <w:lsdException w:name="Colorful List Accent 3" w:uiPriority="72"/>
+    <w:lsdException w:name="Colorful Grid Accent 3" w:uiPriority="73"/>
+    <w:lsdException w:name="Light Shading Accent 4" w:uiPriority="60"/>
+    <w:lsdException w:name="Light List Accent 4" w:uiPriority="61"/>
+    <w:lsdException w:name="Light Grid Accent 4" w:uiPriority="62"/>
+    <w:lsdException w:name="Medium Shading 1 Accent 4" w:uiPriority="63"/>
+    <w:lsdException w:name="Medium Shading 2 Accent 4" w:uiPriority="64"/>
+    <w:lsdException w:name="Medium List 1 Accent 4" w:uiPriority="65"/>
+    <w:lsdException w:name="Medium List 2 Accent 4" w:uiPriority="66"/>
+    <w:lsdException w:name="Medium Grid 1 Accent 4" w:uiPriority="67"/>
+    <w:lsdException w:name="Medium Grid 2 Accent 4" w:uiPriority="68"/>
+    <w:lsdException w:name="Medium Grid 3 Accent 4" w:uiPriority="69"/>
+    <w:lsdException w:name="Dark List Accent 4" w:uiPriority="70"/>
+    <w:lsdException w:name="Colorful Shading Accent 4" w:uiPriority="71"/>
+    <w:lsdException w:name="Colorful List Accent 4" w:uiPriority="72"/>
+    <w:lsdException w:name="Colorful Grid Accent 4" w:uiPriority="73"/>
+    <w:lsdException w:name="Light Shading Accent 5" w:uiPriority="60"/>
+    <w:lsdException w:name="Light List Accent 5" w:uiPriority="61"/>
+    <w:lsdException w:name="Light Grid Accent 5" w:uiPriority="62"/>
+    <w:lsdException w:name="Medium Shading 1 Accent 5" w:uiPriority="63"/>
+    <w:lsdException w:name="Medium Shading 2 Accent 5" w:uiPriority="64"/>
+    <w:lsdException w:name="Medium List 1 Accent 5" w:uiPriority="65"/>
+    <w:lsdException w:name="Medium List 2 Accent 5" w:uiPriority="66"/>
+    <w:lsdException w:name="Medium Grid 1 Accent 5" w:uiPriority="67"/>
+    <w:lsdException w:name="Medium Grid 2 Accent 5" w:uiPriority="68"/>
+    <w:lsdException w:name="Medium Grid 3 Accent 5" w:uiPriority="69"/>
+    <w:lsdException w:name="Dark List Accent 5" w:uiPriority="70"/>
+    <w:lsdException w:name="Colorful Shading Accent 5" w:uiPriority="71"/>
+    <w:lsdException w:name="Colorful List Accent 5" w:uiPriority="72"/>
+    <w:lsdException w:name="Colorful Grid Accent 5" w:uiPriority="73"/>
+    <w:lsdException w:name="Light Shading Accent 6" w:uiPriority="60"/>
+    <w:lsdException w:name="Light List Accent 6" w:uiPriority="61"/>
+    <w:lsdException w:name="Light Grid Accent 6" w:uiPriority="62"/>
+    <w:lsdException w:name="Medium Shading 1 Accent 6" w:uiPriority="63"/>
+    <w:lsdException w:name="Medium Shading 2 Accent 6" w:uiPriority="64"/>
+    <w:lsdException w:name="Medium List 1 Accent 6" w:uiPriority="65"/>
+    <w:lsdException w:name="Medium List 2 Accent 6" w:uiPriority="66"/>
+    <w:lsdException w:name="Medium Grid 1 Accent 6" w:uiPriority="67"/>
+    <w:lsdException w:name="Medium Grid 2 Accent 6" w:uiPriority="68"/>
+    <w:lsdException w:name="Medium Grid 3 Accent 6" w:uiPriority="69"/>
+    <w:lsdException w:name="Dark List Accent 6" w:uiPriority="70"/>
+    <w:lsdException w:name="Colorful Shading Accent 6" w:uiPriority="71"/>
+    <w:lsdException w:name="Colorful List Accent 6" w:uiPriority="72"/>
+    <w:lsdException w:name="Colorful Grid Accent 6" w:uiPriority="73"/>
+    <w:lsdException w:name="Subtle Emphasis" w:uiPriority="19" w:qFormat="1"/>
+    <w:lsdException w:name="Intense Emphasis" w:uiPriority="21" w:qFormat="1"/>
+    <w:lsdException w:name="Subtle Reference" w:uiPriority="31" w:qFormat="1"/>
+    <w:lsdException w:name="Intense Reference" w:uiPriority="32" w:qFormat="1"/>
+    <w:lsdException w:name="Book Title" w:uiPriority="33" w:qFormat="1"/>
+    <w:lsdException w:name="Bibliography" w:semiHidden="1" w:uiPriority="37" w:unhideWhenUsed="1"/>
+    <w:lsdException w:name="TOC Heading" w:semiHidden="1" w:uiPriority="39" w:unhideWhenUsed="1" w:qFormat="1"/>
+    <w:lsdException w:name="Plain Table 1" w:uiPriority="41"/>
+    <w:lsdException w:name="Plain Table 2" w:uiPriority="42"/>
+    <w:lsdException w:name="Plain Table 3" w:uiPriority="43"/>
+    <w:lsdException w:name="Plain Table 4" w:uiPriority="44"/>
+    <w:lsdException w:name="Plain Table 5" w:uiPriority="45"/>
+    <w:lsdException w:name="Grid Table Light" w:uiPriority="40"/>
+    <w:lsdException w:name="Grid Table 1 Light" w:uiPriority="46"/>
+    <w:lsdException w:name="Grid Table 2" w:uiPriority="47"/>
+    <w:lsdException w:name="Grid Table 3" w:uiPriority="48"/>
+    <w:lsdException w:name="Grid Table 4" w:uiPriority="49"/>
+    <w:lsdException w:name="Grid Table 5 Dark" w:uiPriority="50"/>
+    <w:lsdException w:name="Grid Table 6 Colorful" w:uiPriority="51"/>
+    <w:lsdException w:name="Grid Table 7 Colorful" w:uiPriority="52"/>
+    <w:lsdException w:name="Grid Table 1 Light Accent 1" w:uiPriority="46"/>
+    <w:lsdException w:name="Grid Table 2 Accent 1" w:uiPriority="47"/>
+    <w:lsdException w:name="Grid Table 3 Accent 1" w:uiPriority="48"/>
+    <w:lsdException w:name="Grid Table 4 Accent 1" w:uiPriority="49"/>
+    <w:lsdException w:name="Grid Table 5 Dark Accent 1" w:uiPriority="50"/>
+    <w:lsdException w:name="Grid Table 6 Colorful Accent 1" w:uiPriority="51"/>
+    <w:lsdException w:name="Grid Table 7 Colorful Accent 1" w:uiPriority="52"/>
+    <w:lsdException w:name="Grid Table 1 Light Accent 2" w:uiPriority="46"/>
+    <w:lsdException w:name="Grid Table 2 Accent 2" w:uiPriority="47"/>
+    <w:lsdException w:name="Grid Table 3 Accent 2" w:uiPriority="48"/>
+    <w:lsdException w:name="Grid Table 4 Accent 2" w:uiPriority="49"/>
+    <w:lsdException w:name="Grid Table 5 Dark Accent 2" w:uiPriority="50"/>
+    <w:lsdException w:name="Grid Table 6 Colorful Accent 2" w:uiPriority="51"/>
+    <w:lsdException w:name="Grid Table 7 Colorful Accent 2" w:uiPriority="52"/>
+    <w:lsdException w:name="Grid Table 1 Light Accent 3" w:uiPriority="46"/>
+    <w:lsdException w:name="Grid Table 2 Accent 3" w:uiPriority="47"/>
+    <w:lsdException w:name="Grid Table 3 Accent 3" w:uiPriority="48"/>
+    <w:lsdException w:name="Grid Table 4 Accent 3" w:uiPriority="49"/>
+    <w:lsdException w:name="Grid Table 5 Dark Accent 3" w:uiPriority="50"/>
+    <w:lsdException w:name="Grid Table 6 Colorful Accent 3" w:uiPriority="51"/>
+    <w:lsdException w:name="Grid Table 7 Colorful Accent 3" w:uiPriority="52"/>
+    <w:lsdException w:name="Grid Table 1 Light Accent 4" w:uiPriority="46"/>
+    <w:lsdException w:name="Grid Table 2 Accent 4" w:uiPriority="47"/>
+    <w:lsdException w:name="Grid Table 3 Accent 4" w:uiPriority="48"/>
+    <w:lsdException w:name="Grid Table 4 Accent 4" w:uiPriority="49"/>
+    <w:lsdException w:name="Grid Table 5 Dark Accent 4" w:uiPriority="50"/>
+    <w:lsdException w:name="Grid Table 6 Colorful Accent 4" w:uiPriority="51"/>
+    <w:lsdException w:name="Grid Table 7 Colorful Accent 4" w:uiPriority="52"/>
+    <w:lsdException w:name="Grid Table 1 Light Accent 5" w:uiPriority="46"/>
+    <w:lsdException w:name="Grid Table 2 Accent 5" w:uiPriority="47"/>
+    <w:lsdException w:name="Grid Table 3 Accent 5" w:uiPriority="48"/>
+    <w:lsdException w:name="Grid Table 4 Accent 5" w:uiPriority="49"/>
+    <w:lsdException w:name="Grid Table 5 Dark Accent 5" w:uiPriority="50"/>
+    <w:lsdException w:name="Grid Table 6 Colorful Accent 5" w:uiPriority="51"/>
+    <w:lsdException w:name="Grid Table 7 Colorful Accent 5" w:uiPriority="52"/>
+    <w:lsdException w:name="Grid Table 1 Light Accent 6" w:uiPriority="46"/>
+    <w:lsdException w:name="Grid Table 2 Accent 6" w:uiPriority="47"/>
+    <w:lsdException w:name="Grid Table 3 Accent 6" w:uiPriority="48"/>
+    <w:lsdException w:name="Grid Table 4 Accent 6" w:uiPriority="49"/>
+    <w:lsdException w:name="Grid Table 5 Dark Accent 6" w:uiPriority="50"/>
+    <w:lsdException w:name="Grid Table 6 Colorful Accent 6" w:uiPriority="51"/>
+    <w:lsdException w:name="Grid Table 7 Colorful Accent 6" w:uiPriority="52"/>
+    <w:lsdException w:name="List Table 1 Light" w:uiPriority="46"/>
+    <w:lsdException w:name="List Table 2" w:uiPriority="47"/>
+    <w:lsdException w:name="List Table 3" w:uiPriority="48"/>
+    <w:lsdException w:name="List Table 4" w:uiPriority="49"/>
+    <w:lsdException w:name="List Table 5 Dark" w:uiPriority="50"/>
+    <w:lsdException w:name="List Table 6 Colorful" w:uiPriority="51"/>
+    <w:lsdException w:name="List Table 7 Colorful" w:uiPriority="52"/>
+    <w:lsdException w:name="List Table 1 Light Accent 1" w:uiPriority="46"/>
+    <w:lsdException w:name="List Table 2 Accent 1" w:uiPriority="47"/>
+    <w:lsdException w:name="List Table 3 Accent 1" w:uiPriority="48"/>
+    <w:lsdException w:name="List Table 4 Accent 1" w:uiPriority="49"/>
+    <w:lsdException w:name="List Table 5 Dark Accent 1" w:uiPriority="50"/>
+    <w:lsdException w:name="List Table 6 Colorful Accent 1" w:uiPriority="51"/>
+    <w:lsdException w:name="List Table 7 Colorful Accent 1" w:uiPriority="52"/>
+    <w:lsdException w:name="List Table 1 Light Accent 2" w:uiPriority="46"/>
+    <w:lsdException w:name="List Table 2 Accent 2" w:uiPriority="47"/>
+    <w:lsdException w:name="List Table 3 Accent 2" w:uiPriority="48"/>
+    <w:lsdException w:name="List Table 4 Accent 2" w:uiPriority="49"/>
+    <w:lsdException w:name="List Table 5 Dark Accent 2" w:uiPriority="50"/>
+    <w:lsdException w:name="List Table 6 Colorful Accent 2" w:uiPriority="51"/>
+    <w:lsdException w:name="List Table 7 Colorful Accent 2" w:uiPriority="52"/>
+    <w:lsdException w:name="List Table 1 Light Accent 3" w:uiPriority="46"/>
+    <w:lsdException w:name="List Table 2 Accent 3" w:uiPriority="47"/>
+    <w:lsdException w:name="List Table 3 Accent 3" w:uiPriority="48"/>
+    <w:lsdException w:name="List Table 4 Accent 3" w:uiPriority="49"/>
+    <w:lsdException w:name="List Table 5 Dark Accent 3" w:uiPriority="50"/>
+    <w:lsdException w:name="List Table 6 Colorful Accent 3" w:uiPriority="51"/>
+    <w:lsdException w:name="List Table 7 Colorful Accent 3" w:uiPriority="52"/>
+    <w:lsdException w:name="List Table 1 Light Accent 4" w:uiPriority="46"/>
+    <w:lsdException w:name="List Table 2 Accent 4" w:uiPriority="47"/>
+    <w:lsdException w:name="List Table 3 Accent 4" w:uiPriority="48"/>
+    <w:lsdException w:name="List Table 4 Accent 4" w:uiPriority="49"/>
+    <w:lsdException w:name="List Table 5 Dark Accent 4" w:uiPriority="50"/>
+    <w:lsdException w:name="List Table 6 Colorful Accent 4" w:uiPriority="51"/>
+    <w:lsdException w:name="List Table 7 Colorful Accent 4" w:uiPriority="52"/>
+    <w:lsdException w:name="List Table 1 Light Accent 5" w:uiPriority="46"/>
+    <w:lsdException w:name="List Table 2 Accent 5" w:uiPriority="47"/>
+    <w:lsdException w:name="List Table 3 Accent 5" w:uiPriority="48"/>
+    <w:lsdException w:name="List Table 4 Accent 5" w:uiPriority="49"/>
+    <w:lsdException w:name="List Table 5 Dark Accent 5" w:uiPriority="50"/>
+    <w:lsdException w:name="List Table 6 Colorful Accent 5" w:uiPriority="51"/>
+    <w:lsdException w:name="List Table 7 Colorful Accent 5" w:uiPriority="52"/>
+    <w:lsdException w:name="List Table 1 Light Accent 6" w:uiPriority="46"/>
+    <w:lsdException w:name="List Table 2 Accent 6" w:uiPriority="47"/>
+    <w:lsdException w:name="List Table 3 Accent 6" w:uiPriority="48"/>
+    <w:lsdException w:name="List Table 4 Accent 6" w:uiPriority="49"/>
+    <w:lsdException w:name="List Table 5 Dark Accent 6" w:uiPriority="50"/>
+    <w:lsdException w:name="List Table 6 Colorful Accent 6" w:uiPriority="51"/>
+    <w:lsdException w:name="List Table 7 Colorful Accent 6" w:uiPriority="52"/>
+    <w:lsdException w:name="Mention" w:semiHidden="1" w:unhideWhenUsed="1"/>
+    <w:lsdException w:name="Smart Hyperlink" w:semiHidden="1" w:unhideWhenUsed="1"/>
+    <w:lsdException w:name="Hashtag" w:semiHidden="1" w:unhideWhenUsed="1"/>
+    <w:lsdException w:name="Unresolved Mention" w:semiHidden="1" w:unhideWhenUsed="1"/>
+    <w:lsdException w:name="Smart Link" w:semiHidden="1" w:unhideWhenUsed="1"/>
+  </w:latentStyles>
+  <w:style w:type="paragraph" w:default="1" w:styleId="Normal">
+    <w:name w:val="Normal"/>
+    <w:qFormat/>
   </w:style>
   <w:style w:type="paragraph" w:styleId="Heading1">
     <w:name w:val="heading 1"/>
     <w:basedOn w:val="Normal"/>
     <w:next w:val="Normal"/>
+    <w:uiPriority w:val="9"/>
+    <w:qFormat/>
     <w:pPr>
-      <w:keepNext w:val="1"/>
-      <w:keepLines w:val="1"/>
-      <w:spacing w:after="120" w:before="400" w:lineRule="auto"/>
+      <w:keepNext/>
+      <w:keepLines/>
+      <w:spacing w:before="400" w:after="120"/>
+      <w:outlineLvl w:val="0"/>
     </w:pPr>
     <w:rPr>
       <w:sz w:val="40"/>
@@ -1420,13 +2107,17 @@
     <w:name w:val="heading 2"/>
     <w:basedOn w:val="Normal"/>
     <w:next w:val="Normal"/>
+    <w:uiPriority w:val="9"/>
+    <w:semiHidden/>
+    <w:unhideWhenUsed/>
+    <w:qFormat/>
     <w:pPr>
-      <w:keepNext w:val="1"/>
-      <w:keepLines w:val="1"/>
-      <w:spacing w:after="120" w:before="360" w:lineRule="auto"/>
+      <w:keepNext/>
+      <w:keepLines/>
+      <w:spacing w:before="360" w:after="120"/>
+      <w:outlineLvl w:val="1"/>
     </w:pPr>
     <w:rPr>
-      <w:b w:val="0"/>
       <w:sz w:val="32"/>
       <w:szCs w:val="32"/>
     </w:rPr>
@@ -1435,13 +2126,17 @@
     <w:name w:val="heading 3"/>
     <w:basedOn w:val="Normal"/>
     <w:next w:val="Normal"/>
+    <w:uiPriority w:val="9"/>
+    <w:semiHidden/>
+    <w:unhideWhenUsed/>
+    <w:qFormat/>
     <w:pPr>
-      <w:keepNext w:val="1"/>
-      <w:keepLines w:val="1"/>
-      <w:spacing w:after="80" w:before="320" w:lineRule="auto"/>
+      <w:keepNext/>
+      <w:keepLines/>
+      <w:spacing w:before="320" w:after="80"/>
+      <w:outlineLvl w:val="2"/>
     </w:pPr>
     <w:rPr>
-      <w:b w:val="0"/>
       <w:color w:val="434343"/>
       <w:sz w:val="28"/>
       <w:szCs w:val="28"/>
@@ -1451,10 +2146,15 @@
     <w:name w:val="heading 4"/>
     <w:basedOn w:val="Normal"/>
     <w:next w:val="Normal"/>
+    <w:uiPriority w:val="9"/>
+    <w:semiHidden/>
+    <w:unhideWhenUsed/>
+    <w:qFormat/>
     <w:pPr>
-      <w:keepNext w:val="1"/>
-      <w:keepLines w:val="1"/>
-      <w:spacing w:after="80" w:before="280" w:lineRule="auto"/>
+      <w:keepNext/>
+      <w:keepLines/>
+      <w:spacing w:before="280" w:after="80"/>
+      <w:outlineLvl w:val="3"/>
     </w:pPr>
     <w:rPr>
       <w:color w:val="666666"/>
@@ -1466,41 +2166,76 @@
     <w:name w:val="heading 5"/>
     <w:basedOn w:val="Normal"/>
     <w:next w:val="Normal"/>
+    <w:uiPriority w:val="9"/>
+    <w:semiHidden/>
+    <w:unhideWhenUsed/>
+    <w:qFormat/>
     <w:pPr>
-      <w:keepNext w:val="1"/>
-      <w:keepLines w:val="1"/>
-      <w:spacing w:after="80" w:before="240" w:lineRule="auto"/>
+      <w:keepNext/>
+      <w:keepLines/>
+      <w:spacing w:before="240" w:after="80"/>
+      <w:outlineLvl w:val="4"/>
     </w:pPr>
     <w:rPr>
       <w:color w:val="666666"/>
-      <w:sz w:val="22"/>
-      <w:szCs w:val="22"/>
     </w:rPr>
   </w:style>
   <w:style w:type="paragraph" w:styleId="Heading6">
     <w:name w:val="heading 6"/>
     <w:basedOn w:val="Normal"/>
     <w:next w:val="Normal"/>
+    <w:uiPriority w:val="9"/>
+    <w:semiHidden/>
+    <w:unhideWhenUsed/>
+    <w:qFormat/>
     <w:pPr>
-      <w:keepNext w:val="1"/>
-      <w:keepLines w:val="1"/>
-      <w:spacing w:after="80" w:before="240" w:lineRule="auto"/>
+      <w:keepNext/>
+      <w:keepLines/>
+      <w:spacing w:before="240" w:after="80"/>
+      <w:outlineLvl w:val="5"/>
     </w:pPr>
     <w:rPr>
-      <w:i w:val="1"/>
+      <w:i/>
       <w:color w:val="666666"/>
-      <w:sz w:val="22"/>
-      <w:szCs w:val="22"/>
     </w:rPr>
+  </w:style>
+  <w:style w:type="character" w:default="1" w:styleId="DefaultParagraphFont">
+    <w:name w:val="Default Paragraph Font"/>
+    <w:uiPriority w:val="1"/>
+    <w:semiHidden/>
+    <w:unhideWhenUsed/>
+  </w:style>
+  <w:style w:type="table" w:default="1" w:styleId="TableNormal">
+    <w:name w:val="Normal Table"/>
+    <w:uiPriority w:val="99"/>
+    <w:semiHidden/>
+    <w:unhideWhenUsed/>
+    <w:tblPr>
+      <w:tblInd w:w="0" w:type="dxa"/>
+      <w:tblCellMar>
+        <w:top w:w="0" w:type="dxa"/>
+        <w:left w:w="108" w:type="dxa"/>
+        <w:bottom w:w="0" w:type="dxa"/>
+        <w:right w:w="108" w:type="dxa"/>
+      </w:tblCellMar>
+    </w:tblPr>
+  </w:style>
+  <w:style w:type="numbering" w:default="1" w:styleId="NoList">
+    <w:name w:val="No List"/>
+    <w:uiPriority w:val="99"/>
+    <w:semiHidden/>
+    <w:unhideWhenUsed/>
   </w:style>
   <w:style w:type="paragraph" w:styleId="Title">
     <w:name w:val="Title"/>
     <w:basedOn w:val="Normal"/>
     <w:next w:val="Normal"/>
+    <w:uiPriority w:val="10"/>
+    <w:qFormat/>
     <w:pPr>
-      <w:keepNext w:val="1"/>
-      <w:keepLines w:val="1"/>
-      <w:spacing w:after="60" w:before="0" w:lineRule="auto"/>
+      <w:keepNext/>
+      <w:keepLines/>
+      <w:spacing w:after="60"/>
     </w:pPr>
     <w:rPr>
       <w:sz w:val="52"/>
@@ -1511,18 +2246,29 @@
     <w:name w:val="Subtitle"/>
     <w:basedOn w:val="Normal"/>
     <w:next w:val="Normal"/>
+    <w:uiPriority w:val="11"/>
+    <w:qFormat/>
     <w:pPr>
-      <w:keepNext w:val="1"/>
-      <w:keepLines w:val="1"/>
-      <w:spacing w:after="320" w:before="0" w:lineRule="auto"/>
+      <w:keepNext/>
+      <w:keepLines/>
+      <w:spacing w:after="320"/>
     </w:pPr>
     <w:rPr>
-      <w:rFonts w:ascii="Arial" w:cs="Arial" w:eastAsia="Arial" w:hAnsi="Arial"/>
-      <w:i w:val="0"/>
       <w:color w:val="666666"/>
       <w:sz w:val="30"/>
       <w:szCs w:val="30"/>
     </w:rPr>
+  </w:style>
+  <w:style w:type="paragraph" w:styleId="ListParagraph">
+    <w:name w:val="List Paragraph"/>
+    <w:basedOn w:val="Normal"/>
+    <w:uiPriority w:val="34"/>
+    <w:qFormat/>
+    <w:rsid w:val="00902E36"/>
+    <w:pPr>
+      <w:ind w:left="720"/>
+      <w:contextualSpacing/>
+    </w:pPr>
   </w:style>
 </w:styles>
 </file>
@@ -1845,4 +2591,16 @@
   </a:objectDefaults>
   <a:extraClrSchemeLst/>
 </a:theme>
+</file>
+
+<file path=customXml/item1.xml><?xml version="1.0" encoding="utf-8"?>
+<b:Sources xmlns:b="http://schemas.openxmlformats.org/officeDocument/2006/bibliography" xmlns="http://schemas.openxmlformats.org/officeDocument/2006/bibliography" SelectedStyle="\APASixthEditionOfficeOnline.xsl" StyleName="APA" Version="6"/>
+</file>
+
+<file path=customXml/itemProps1.xml><?xml version="1.0" encoding="utf-8"?>
+<ds:datastoreItem xmlns:ds="http://schemas.openxmlformats.org/officeDocument/2006/customXml" ds:itemID="{E7C712A0-275C-4036-81A4-20E1A739E7DE}">
+  <ds:schemaRefs>
+    <ds:schemaRef ds:uri="http://schemas.openxmlformats.org/officeDocument/2006/bibliography"/>
+  </ds:schemaRefs>
+</ds:datastoreItem>
 </file>
</xml_diff>